<commit_message>
Updated implementation for feature extraction
</commit_message>
<xml_diff>
--- a/Fetching URL features.docx
+++ b/Fetching URL features.docx
@@ -3,19 +3,37 @@
 <w:document xmlns:wpc="http://schemas.microsoft.com/office/word/2010/wordprocessingCanvas" xmlns:cx="http://schemas.microsoft.com/office/drawing/2014/chartex" xmlns:cx1="http://schemas.microsoft.com/office/drawing/2015/9/8/chartex" xmlns:cx2="http://schemas.microsoft.com/office/drawing/2015/10/21/chartex" xmlns:cx3="http://schemas.microsoft.com/office/drawing/2016/5/9/chartex" xmlns:cx4="http://schemas.microsoft.com/office/drawing/2016/5/10/chartex" xmlns:cx5="http://schemas.microsoft.com/office/drawing/2016/5/11/chartex" xmlns:cx6="http://schemas.microsoft.com/office/drawing/2016/5/12/chartex" xmlns:cx7="http://schemas.microsoft.com/office/drawing/2016/5/13/chartex" xmlns:cx8="http://schemas.microsoft.com/office/drawing/2016/5/14/chartex" xmlns:mc="http://schemas.openxmlformats.org/markup-compatibility/2006" xmlns:aink="http://schemas.microsoft.com/office/drawing/2016/ink" xmlns:am3d="http://schemas.microsoft.com/office/drawing/2017/model3d" xmlns:o="urn:schemas-microsoft-com:office:office" xmlns:r="http://schemas.openxmlformats.org/officeDocument/2006/relationships" xmlns:m="http://schemas.openxmlformats.org/officeDocument/2006/math" xmlns:v="urn:schemas-microsoft-com:vml" xmlns:wp14="http://schemas.microsoft.com/office/word/2010/wordprocessingDrawing" xmlns:wp="http://schemas.openxmlformats.org/drawingml/2006/wordprocessingDrawing" xmlns:w10="urn:schemas-microsoft-com:office:word" xmlns:w="http://schemas.openxmlformats.org/wordprocessingml/2006/main" xmlns:w14="http://schemas.microsoft.com/office/word/2010/wordml" xmlns:w15="http://schemas.microsoft.com/office/word/2012/wordml" xmlns:w16cid="http://schemas.microsoft.com/office/word/2016/wordml/cid" xmlns:w16se="http://schemas.microsoft.com/office/word/2015/wordml/symex" xmlns:wpg="http://schemas.microsoft.com/office/word/2010/wordprocessingGroup" xmlns:wpi="http://schemas.microsoft.com/office/word/2010/wordprocessingInk" xmlns:wne="http://schemas.microsoft.com/office/word/2006/wordml" xmlns:wps="http://schemas.microsoft.com/office/word/2010/wordprocessingShape" mc:Ignorable="w14 w15 w16se w16cid wp14">
   <w:body>
     <w:p>
-      <w:r>
+      <w:pPr>
+        <w:rPr>
+          <w:rFonts w:ascii="Times New Roman" w:hAnsi="Times New Roman" w:cs="Times New Roman"/>
+          <w:sz w:val="24"/>
+          <w:szCs w:val="24"/>
+        </w:rPr>
+      </w:pPr>
+      <w:r>
+        <w:rPr>
+          <w:rFonts w:ascii="Times New Roman" w:hAnsi="Times New Roman" w:cs="Times New Roman"/>
+          <w:sz w:val="24"/>
+          <w:szCs w:val="24"/>
+        </w:rPr>
         <w:t>Fetch current URL use:</w:t>
       </w:r>
     </w:p>
     <w:p>
       <w:pPr>
         <w:rPr>
-          <w:b/>
-        </w:rPr>
-      </w:pPr>
-      <w:r>
-        <w:rPr>
-          <w:b/>
+          <w:rFonts w:ascii="Times New Roman" w:hAnsi="Times New Roman" w:cs="Times New Roman"/>
+          <w:b/>
+          <w:sz w:val="24"/>
+          <w:szCs w:val="24"/>
+        </w:rPr>
+      </w:pPr>
+      <w:r>
+        <w:rPr>
+          <w:rFonts w:ascii="Times New Roman" w:hAnsi="Times New Roman" w:cs="Times New Roman"/>
+          <w:b/>
+          <w:sz w:val="24"/>
+          <w:szCs w:val="24"/>
         </w:rPr>
         <w:t>window.location.href</w:t>
       </w:r>
@@ -23,7 +41,10 @@
     <w:p>
       <w:pPr>
         <w:rPr>
-          <w:b/>
+          <w:rFonts w:ascii="Times New Roman" w:hAnsi="Times New Roman" w:cs="Times New Roman"/>
+          <w:b/>
+          <w:sz w:val="24"/>
+          <w:szCs w:val="24"/>
         </w:rPr>
       </w:pPr>
     </w:p>
@@ -35,12 +56,18 @@
           <w:numId w:val="2"/>
         </w:numPr>
         <w:rPr>
-          <w:b/>
-        </w:rPr>
-      </w:pPr>
-      <w:r>
-        <w:rPr>
-          <w:b/>
+          <w:rFonts w:ascii="Times New Roman" w:hAnsi="Times New Roman" w:cs="Times New Roman"/>
+          <w:b/>
+          <w:sz w:val="24"/>
+          <w:szCs w:val="24"/>
+        </w:rPr>
+      </w:pPr>
+      <w:r>
+        <w:rPr>
+          <w:rFonts w:ascii="Times New Roman" w:hAnsi="Times New Roman" w:cs="Times New Roman"/>
+          <w:b/>
+          <w:sz w:val="24"/>
+          <w:szCs w:val="24"/>
         </w:rPr>
         <w:t>having_IP_Address:</w:t>
       </w:r>
@@ -48,21 +75,44 @@
     <w:p>
       <w:pPr>
         <w:rPr>
-          <w:b/>
-        </w:rPr>
-      </w:pPr>
-      <w:r>
-        <w:rPr>
-          <w:b/>
+          <w:rFonts w:ascii="Times New Roman" w:hAnsi="Times New Roman" w:cs="Times New Roman"/>
+          <w:b/>
+          <w:sz w:val="24"/>
+          <w:szCs w:val="24"/>
+        </w:rPr>
+      </w:pPr>
+      <w:r>
+        <w:rPr>
+          <w:rFonts w:ascii="Times New Roman" w:hAnsi="Times New Roman" w:cs="Times New Roman"/>
+          <w:b/>
+          <w:sz w:val="24"/>
+          <w:szCs w:val="24"/>
         </w:rPr>
         <w:t>window.location.hostname.match(/[a-z]/i)</w:t>
       </w:r>
     </w:p>
     <w:p>
-      <w:r>
+      <w:pPr>
+        <w:rPr>
+          <w:rFonts w:ascii="Times New Roman" w:hAnsi="Times New Roman" w:cs="Times New Roman"/>
+          <w:sz w:val="24"/>
+          <w:szCs w:val="24"/>
+        </w:rPr>
+      </w:pPr>
+      <w:r>
+        <w:rPr>
+          <w:rFonts w:ascii="Times New Roman" w:hAnsi="Times New Roman" w:cs="Times New Roman"/>
+          <w:sz w:val="24"/>
+          <w:szCs w:val="24"/>
+        </w:rPr>
         <w:t>If null then phishing, not null then genuine</w:t>
       </w:r>
       <w:r>
+        <w:rPr>
+          <w:rFonts w:ascii="Times New Roman" w:hAnsi="Times New Roman" w:cs="Times New Roman"/>
+          <w:sz w:val="24"/>
+          <w:szCs w:val="24"/>
+        </w:rPr>
         <w:t>.</w:t>
       </w:r>
     </w:p>
@@ -74,18 +124,27 @@
           <w:numId w:val="2"/>
         </w:numPr>
         <w:rPr>
-          <w:b/>
-        </w:rPr>
-      </w:pPr>
-      <w:r>
-        <w:rPr>
-          <w:b/>
+          <w:rFonts w:ascii="Times New Roman" w:hAnsi="Times New Roman" w:cs="Times New Roman"/>
+          <w:b/>
+          <w:sz w:val="24"/>
+          <w:szCs w:val="24"/>
+        </w:rPr>
+      </w:pPr>
+      <w:r>
+        <w:rPr>
+          <w:rFonts w:ascii="Times New Roman" w:hAnsi="Times New Roman" w:cs="Times New Roman"/>
+          <w:b/>
+          <w:sz w:val="24"/>
+          <w:szCs w:val="24"/>
         </w:rPr>
         <w:t>URL_Length</w:t>
       </w:r>
       <w:r>
         <w:rPr>
-          <w:b/>
+          <w:rFonts w:ascii="Times New Roman" w:hAnsi="Times New Roman" w:cs="Times New Roman"/>
+          <w:b/>
+          <w:sz w:val="24"/>
+          <w:szCs w:val="24"/>
         </w:rPr>
         <w:t>:</w:t>
       </w:r>
@@ -93,18 +152,36 @@
     <w:p>
       <w:pPr>
         <w:rPr>
-          <w:b/>
-        </w:rPr>
-      </w:pPr>
-      <w:r>
-        <w:rPr>
-          <w:b/>
+          <w:rFonts w:ascii="Times New Roman" w:hAnsi="Times New Roman" w:cs="Times New Roman"/>
+          <w:b/>
+          <w:sz w:val="24"/>
+          <w:szCs w:val="24"/>
+        </w:rPr>
+      </w:pPr>
+      <w:r>
+        <w:rPr>
+          <w:rFonts w:ascii="Times New Roman" w:hAnsi="Times New Roman" w:cs="Times New Roman"/>
+          <w:b/>
+          <w:sz w:val="24"/>
+          <w:szCs w:val="24"/>
         </w:rPr>
         <w:t>location.hostname.length</w:t>
       </w:r>
     </w:p>
     <w:p>
-      <w:r>
+      <w:pPr>
+        <w:rPr>
+          <w:rFonts w:ascii="Times New Roman" w:hAnsi="Times New Roman" w:cs="Times New Roman"/>
+          <w:sz w:val="24"/>
+          <w:szCs w:val="24"/>
+        </w:rPr>
+      </w:pPr>
+      <w:r>
+        <w:rPr>
+          <w:rFonts w:ascii="Times New Roman" w:hAnsi="Times New Roman" w:cs="Times New Roman"/>
+          <w:sz w:val="24"/>
+          <w:szCs w:val="24"/>
+        </w:rPr>
         <w:t>If length&gt;75 then phishing, &gt;=54 and &lt;=75 then suspicious, else genuine.</w:t>
       </w:r>
     </w:p>
@@ -116,18 +193,27 @@
           <w:numId w:val="2"/>
         </w:numPr>
         <w:rPr>
-          <w:b/>
-        </w:rPr>
-      </w:pPr>
-      <w:r>
-        <w:rPr>
-          <w:b/>
+          <w:rFonts w:ascii="Times New Roman" w:hAnsi="Times New Roman" w:cs="Times New Roman"/>
+          <w:b/>
+          <w:sz w:val="24"/>
+          <w:szCs w:val="24"/>
+        </w:rPr>
+      </w:pPr>
+      <w:r>
+        <w:rPr>
+          <w:rFonts w:ascii="Times New Roman" w:hAnsi="Times New Roman" w:cs="Times New Roman"/>
+          <w:b/>
+          <w:sz w:val="24"/>
+          <w:szCs w:val="24"/>
         </w:rPr>
         <w:t>Shortining_Service</w:t>
       </w:r>
       <w:r>
         <w:rPr>
-          <w:b/>
+          <w:rFonts w:ascii="Times New Roman" w:hAnsi="Times New Roman" w:cs="Times New Roman"/>
+          <w:b/>
+          <w:sz w:val="24"/>
+          <w:szCs w:val="24"/>
         </w:rPr>
         <w:t>:</w:t>
       </w:r>
@@ -138,12 +224,16 @@
         <w:rPr>
           <w:rFonts w:ascii="Times New Roman" w:hAnsi="Times New Roman" w:cs="Times New Roman"/>
           <w:b/>
-        </w:rPr>
-      </w:pPr>
-      <w:r>
-        <w:rPr>
-          <w:rFonts w:ascii="Times New Roman" w:hAnsi="Times New Roman" w:cs="Times New Roman"/>
-          <w:b/>
+          <w:sz w:val="24"/>
+          <w:szCs w:val="24"/>
+        </w:rPr>
+      </w:pPr>
+      <w:r>
+        <w:rPr>
+          <w:rFonts w:ascii="Times New Roman" w:hAnsi="Times New Roman" w:cs="Times New Roman"/>
+          <w:b/>
+          <w:sz w:val="24"/>
+          <w:szCs w:val="24"/>
         </w:rPr>
         <w:t>function isShortUrl(url){</w:t>
       </w:r>
@@ -154,12 +244,16 @@
         <w:rPr>
           <w:rFonts w:ascii="Times New Roman" w:hAnsi="Times New Roman" w:cs="Times New Roman"/>
           <w:b/>
-        </w:rPr>
-      </w:pPr>
-      <w:r>
-        <w:rPr>
-          <w:rFonts w:ascii="Times New Roman" w:hAnsi="Times New Roman" w:cs="Times New Roman"/>
-          <w:b/>
+          <w:sz w:val="24"/>
+          <w:szCs w:val="24"/>
+        </w:rPr>
+      </w:pPr>
+      <w:r>
+        <w:rPr>
+          <w:rFonts w:ascii="Times New Roman" w:hAnsi="Times New Roman" w:cs="Times New Roman"/>
+          <w:b/>
+          <w:sz w:val="24"/>
+          <w:szCs w:val="24"/>
         </w:rPr>
         <w:t xml:space="preserve">    var query = url.split('?');</w:t>
       </w:r>
@@ -170,12 +264,16 @@
         <w:rPr>
           <w:rFonts w:ascii="Times New Roman" w:hAnsi="Times New Roman" w:cs="Times New Roman"/>
           <w:b/>
-        </w:rPr>
-      </w:pPr>
-      <w:r>
-        <w:rPr>
-          <w:rFonts w:ascii="Times New Roman" w:hAnsi="Times New Roman" w:cs="Times New Roman"/>
-          <w:b/>
+          <w:sz w:val="24"/>
+          <w:szCs w:val="24"/>
+        </w:rPr>
+      </w:pPr>
+      <w:r>
+        <w:rPr>
+          <w:rFonts w:ascii="Times New Roman" w:hAnsi="Times New Roman" w:cs="Times New Roman"/>
+          <w:b/>
+          <w:sz w:val="24"/>
+          <w:szCs w:val="24"/>
         </w:rPr>
         <w:t xml:space="preserve">    var fragment = url.split('/');</w:t>
       </w:r>
@@ -186,12 +284,16 @@
         <w:rPr>
           <w:rFonts w:ascii="Times New Roman" w:hAnsi="Times New Roman" w:cs="Times New Roman"/>
           <w:b/>
-        </w:rPr>
-      </w:pPr>
-      <w:r>
-        <w:rPr>
-          <w:rFonts w:ascii="Times New Roman" w:hAnsi="Times New Roman" w:cs="Times New Roman"/>
-          <w:b/>
+          <w:sz w:val="24"/>
+          <w:szCs w:val="24"/>
+        </w:rPr>
+      </w:pPr>
+      <w:r>
+        <w:rPr>
+          <w:rFonts w:ascii="Times New Roman" w:hAnsi="Times New Roman" w:cs="Times New Roman"/>
+          <w:b/>
+          <w:sz w:val="24"/>
+          <w:szCs w:val="24"/>
         </w:rPr>
         <w:t xml:space="preserve">    // 1. Overall URL length - May be a max of 30 charecters</w:t>
       </w:r>
@@ -202,12 +304,16 @@
         <w:rPr>
           <w:rFonts w:ascii="Times New Roman" w:hAnsi="Times New Roman" w:cs="Times New Roman"/>
           <w:b/>
-        </w:rPr>
-      </w:pPr>
-      <w:r>
-        <w:rPr>
-          <w:rFonts w:ascii="Times New Roman" w:hAnsi="Times New Roman" w:cs="Times New Roman"/>
-          <w:b/>
+          <w:sz w:val="24"/>
+          <w:szCs w:val="24"/>
+        </w:rPr>
+      </w:pPr>
+      <w:r>
+        <w:rPr>
+          <w:rFonts w:ascii="Times New Roman" w:hAnsi="Times New Roman" w:cs="Times New Roman"/>
+          <w:b/>
+          <w:sz w:val="24"/>
+          <w:szCs w:val="24"/>
         </w:rPr>
         <w:t xml:space="preserve">    if (url.length &gt; 30) return false;    </w:t>
       </w:r>
@@ -218,12 +324,16 @@
         <w:rPr>
           <w:rFonts w:ascii="Times New Roman" w:hAnsi="Times New Roman" w:cs="Times New Roman"/>
           <w:b/>
-        </w:rPr>
-      </w:pPr>
-      <w:r>
-        <w:rPr>
-          <w:rFonts w:ascii="Times New Roman" w:hAnsi="Times New Roman" w:cs="Times New Roman"/>
-          <w:b/>
+          <w:sz w:val="24"/>
+          <w:szCs w:val="24"/>
+        </w:rPr>
+      </w:pPr>
+      <w:r>
+        <w:rPr>
+          <w:rFonts w:ascii="Times New Roman" w:hAnsi="Times New Roman" w:cs="Times New Roman"/>
+          <w:b/>
+          <w:sz w:val="24"/>
+          <w:szCs w:val="24"/>
         </w:rPr>
         <w:t xml:space="preserve">    // 2. Query strings exists</w:t>
       </w:r>
@@ -234,12 +344,16 @@
         <w:rPr>
           <w:rFonts w:ascii="Times New Roman" w:hAnsi="Times New Roman" w:cs="Times New Roman"/>
           <w:b/>
-        </w:rPr>
-      </w:pPr>
-      <w:r>
-        <w:rPr>
-          <w:rFonts w:ascii="Times New Roman" w:hAnsi="Times New Roman" w:cs="Times New Roman"/>
-          <w:b/>
+          <w:sz w:val="24"/>
+          <w:szCs w:val="24"/>
+        </w:rPr>
+      </w:pPr>
+      <w:r>
+        <w:rPr>
+          <w:rFonts w:ascii="Times New Roman" w:hAnsi="Times New Roman" w:cs="Times New Roman"/>
+          <w:b/>
+          <w:sz w:val="24"/>
+          <w:szCs w:val="24"/>
         </w:rPr>
         <w:t xml:space="preserve">    if (query[1] != undefined) return false;</w:t>
       </w:r>
@@ -250,12 +364,16 @@
         <w:rPr>
           <w:rFonts w:ascii="Times New Roman" w:hAnsi="Times New Roman" w:cs="Times New Roman"/>
           <w:b/>
-        </w:rPr>
-      </w:pPr>
-      <w:r>
-        <w:rPr>
-          <w:rFonts w:ascii="Times New Roman" w:hAnsi="Times New Roman" w:cs="Times New Roman"/>
-          <w:b/>
+          <w:sz w:val="24"/>
+          <w:szCs w:val="24"/>
+        </w:rPr>
+      </w:pPr>
+      <w:r>
+        <w:rPr>
+          <w:rFonts w:ascii="Times New Roman" w:hAnsi="Times New Roman" w:cs="Times New Roman"/>
+          <w:b/>
+          <w:sz w:val="24"/>
+          <w:szCs w:val="24"/>
         </w:rPr>
         <w:t xml:space="preserve">    // 3. No fragment or more than 2 fragments</w:t>
       </w:r>
@@ -266,12 +384,16 @@
         <w:rPr>
           <w:rFonts w:ascii="Times New Roman" w:hAnsi="Times New Roman" w:cs="Times New Roman"/>
           <w:b/>
-        </w:rPr>
-      </w:pPr>
-      <w:r>
-        <w:rPr>
-          <w:rFonts w:ascii="Times New Roman" w:hAnsi="Times New Roman" w:cs="Times New Roman"/>
-          <w:b/>
+          <w:sz w:val="24"/>
+          <w:szCs w:val="24"/>
+        </w:rPr>
+      </w:pPr>
+      <w:r>
+        <w:rPr>
+          <w:rFonts w:ascii="Times New Roman" w:hAnsi="Times New Roman" w:cs="Times New Roman"/>
+          <w:b/>
+          <w:sz w:val="24"/>
+          <w:szCs w:val="24"/>
         </w:rPr>
         <w:t xml:space="preserve">    if (fragment[3] == undefined || fragment[3] == '' || fragment[5] != undefined) return false;</w:t>
       </w:r>
@@ -282,12 +404,16 @@
         <w:rPr>
           <w:rFonts w:ascii="Times New Roman" w:hAnsi="Times New Roman" w:cs="Times New Roman"/>
           <w:b/>
-        </w:rPr>
-      </w:pPr>
-      <w:r>
-        <w:rPr>
-          <w:rFonts w:ascii="Times New Roman" w:hAnsi="Times New Roman" w:cs="Times New Roman"/>
-          <w:b/>
+          <w:sz w:val="24"/>
+          <w:szCs w:val="24"/>
+        </w:rPr>
+      </w:pPr>
+      <w:r>
+        <w:rPr>
+          <w:rFonts w:ascii="Times New Roman" w:hAnsi="Times New Roman" w:cs="Times New Roman"/>
+          <w:b/>
+          <w:sz w:val="24"/>
+          <w:szCs w:val="24"/>
         </w:rPr>
         <w:t xml:space="preserve">    // 4. Max host length of 10</w:t>
       </w:r>
@@ -298,12 +424,16 @@
         <w:rPr>
           <w:rFonts w:ascii="Times New Roman" w:hAnsi="Times New Roman" w:cs="Times New Roman"/>
           <w:b/>
-        </w:rPr>
-      </w:pPr>
-      <w:r>
-        <w:rPr>
-          <w:rFonts w:ascii="Times New Roman" w:hAnsi="Times New Roman" w:cs="Times New Roman"/>
-          <w:b/>
+          <w:sz w:val="24"/>
+          <w:szCs w:val="24"/>
+        </w:rPr>
+      </w:pPr>
+      <w:r>
+        <w:rPr>
+          <w:rFonts w:ascii="Times New Roman" w:hAnsi="Times New Roman" w:cs="Times New Roman"/>
+          <w:b/>
+          <w:sz w:val="24"/>
+          <w:szCs w:val="24"/>
         </w:rPr>
         <w:t xml:space="preserve">    if (fragment[2].length &gt; 10) return false;   </w:t>
       </w:r>
@@ -314,12 +444,16 @@
         <w:rPr>
           <w:rFonts w:ascii="Times New Roman" w:hAnsi="Times New Roman" w:cs="Times New Roman"/>
           <w:b/>
-        </w:rPr>
-      </w:pPr>
-      <w:r>
-        <w:rPr>
-          <w:rFonts w:ascii="Times New Roman" w:hAnsi="Times New Roman" w:cs="Times New Roman"/>
-          <w:b/>
+          <w:sz w:val="24"/>
+          <w:szCs w:val="24"/>
+        </w:rPr>
+      </w:pPr>
+      <w:r>
+        <w:rPr>
+          <w:rFonts w:ascii="Times New Roman" w:hAnsi="Times New Roman" w:cs="Times New Roman"/>
+          <w:b/>
+          <w:sz w:val="24"/>
+          <w:szCs w:val="24"/>
         </w:rPr>
         <w:t xml:space="preserve">    return true;</w:t>
       </w:r>
@@ -330,12 +464,16 @@
         <w:rPr>
           <w:rFonts w:ascii="Times New Roman" w:hAnsi="Times New Roman" w:cs="Times New Roman"/>
           <w:b/>
-        </w:rPr>
-      </w:pPr>
-      <w:r>
-        <w:rPr>
-          <w:rFonts w:ascii="Times New Roman" w:hAnsi="Times New Roman" w:cs="Times New Roman"/>
-          <w:b/>
+          <w:sz w:val="24"/>
+          <w:szCs w:val="24"/>
+        </w:rPr>
+      </w:pPr>
+      <w:r>
+        <w:rPr>
+          <w:rFonts w:ascii="Times New Roman" w:hAnsi="Times New Roman" w:cs="Times New Roman"/>
+          <w:b/>
+          <w:sz w:val="24"/>
+          <w:szCs w:val="24"/>
         </w:rPr>
         <w:t>}</w:t>
       </w:r>
@@ -346,19 +484,25 @@
         <w:rPr>
           <w:rFonts w:ascii="Times New Roman" w:hAnsi="Times New Roman" w:cs="Times New Roman"/>
           <w:b/>
-        </w:rPr>
-      </w:pPr>
-    </w:p>
-    <w:p>
-      <w:pPr>
-        <w:pStyle w:val="NoSpacing"/>
-        <w:rPr>
-          <w:rFonts w:ascii="Times New Roman" w:hAnsi="Times New Roman" w:cs="Times New Roman"/>
-        </w:rPr>
-      </w:pPr>
-      <w:r>
-        <w:rPr>
-          <w:rFonts w:ascii="Times New Roman" w:hAnsi="Times New Roman" w:cs="Times New Roman"/>
+          <w:sz w:val="24"/>
+          <w:szCs w:val="24"/>
+        </w:rPr>
+      </w:pPr>
+    </w:p>
+    <w:p>
+      <w:pPr>
+        <w:pStyle w:val="NoSpacing"/>
+        <w:rPr>
+          <w:rFonts w:ascii="Times New Roman" w:hAnsi="Times New Roman" w:cs="Times New Roman"/>
+          <w:sz w:val="24"/>
+          <w:szCs w:val="24"/>
+        </w:rPr>
+      </w:pPr>
+      <w:r>
+        <w:rPr>
+          <w:rFonts w:ascii="Times New Roman" w:hAnsi="Times New Roman" w:cs="Times New Roman"/>
+          <w:sz w:val="24"/>
+          <w:szCs w:val="24"/>
         </w:rPr>
         <w:t>If shortened then phish else legitimate.</w:t>
       </w:r>
@@ -368,6 +512,8 @@
         <w:pStyle w:val="NoSpacing"/>
         <w:rPr>
           <w:rFonts w:ascii="Times New Roman" w:hAnsi="Times New Roman" w:cs="Times New Roman"/>
+          <w:sz w:val="24"/>
+          <w:szCs w:val="24"/>
         </w:rPr>
       </w:pPr>
     </w:p>
@@ -379,18 +525,27 @@
           <w:numId w:val="2"/>
         </w:numPr>
         <w:rPr>
-          <w:b/>
-        </w:rPr>
-      </w:pPr>
-      <w:r>
-        <w:rPr>
-          <w:b/>
+          <w:rFonts w:ascii="Times New Roman" w:hAnsi="Times New Roman" w:cs="Times New Roman"/>
+          <w:b/>
+          <w:sz w:val="24"/>
+          <w:szCs w:val="24"/>
+        </w:rPr>
+      </w:pPr>
+      <w:r>
+        <w:rPr>
+          <w:rFonts w:ascii="Times New Roman" w:hAnsi="Times New Roman" w:cs="Times New Roman"/>
+          <w:b/>
+          <w:sz w:val="24"/>
+          <w:szCs w:val="24"/>
         </w:rPr>
         <w:t>having_At_Symbol</w:t>
       </w:r>
       <w:r>
         <w:rPr>
-          <w:b/>
+          <w:rFonts w:ascii="Times New Roman" w:hAnsi="Times New Roman" w:cs="Times New Roman"/>
+          <w:b/>
+          <w:sz w:val="24"/>
+          <w:szCs w:val="24"/>
         </w:rPr>
         <w:t>:</w:t>
       </w:r>
@@ -398,24 +553,52 @@
     <w:p>
       <w:pPr>
         <w:rPr>
-          <w:b/>
-        </w:rPr>
-      </w:pPr>
-      <w:r>
-        <w:rPr>
-          <w:b/>
+          <w:rFonts w:ascii="Times New Roman" w:hAnsi="Times New Roman" w:cs="Times New Roman"/>
+          <w:b/>
+          <w:sz w:val="24"/>
+          <w:szCs w:val="24"/>
+        </w:rPr>
+      </w:pPr>
+      <w:r>
+        <w:rPr>
+          <w:rFonts w:ascii="Times New Roman" w:hAnsi="Times New Roman" w:cs="Times New Roman"/>
+          <w:b/>
+          <w:sz w:val="24"/>
+          <w:szCs w:val="24"/>
         </w:rPr>
         <w:t>window.location.hostname.match(/@/i)</w:t>
       </w:r>
     </w:p>
     <w:p>
-      <w:r>
+      <w:pPr>
+        <w:rPr>
+          <w:rFonts w:ascii="Times New Roman" w:hAnsi="Times New Roman" w:cs="Times New Roman"/>
+          <w:sz w:val="24"/>
+          <w:szCs w:val="24"/>
+        </w:rPr>
+      </w:pPr>
+      <w:r>
+        <w:rPr>
+          <w:rFonts w:ascii="Times New Roman" w:hAnsi="Times New Roman" w:cs="Times New Roman"/>
+          <w:sz w:val="24"/>
+          <w:szCs w:val="24"/>
+        </w:rPr>
         <w:t xml:space="preserve">If null then </w:t>
       </w:r>
       <w:r>
+        <w:rPr>
+          <w:rFonts w:ascii="Times New Roman" w:hAnsi="Times New Roman" w:cs="Times New Roman"/>
+          <w:sz w:val="24"/>
+          <w:szCs w:val="24"/>
+        </w:rPr>
         <w:t>genuine</w:t>
       </w:r>
       <w:r>
+        <w:rPr>
+          <w:rFonts w:ascii="Times New Roman" w:hAnsi="Times New Roman" w:cs="Times New Roman"/>
+          <w:sz w:val="24"/>
+          <w:szCs w:val="24"/>
+        </w:rPr>
         <w:t>, else phishing.</w:t>
       </w:r>
     </w:p>
@@ -427,18 +610,27 @@
           <w:numId w:val="2"/>
         </w:numPr>
         <w:rPr>
-          <w:b/>
-        </w:rPr>
-      </w:pPr>
-      <w:r>
-        <w:rPr>
-          <w:b/>
+          <w:rFonts w:ascii="Times New Roman" w:hAnsi="Times New Roman" w:cs="Times New Roman"/>
+          <w:b/>
+          <w:sz w:val="24"/>
+          <w:szCs w:val="24"/>
+        </w:rPr>
+      </w:pPr>
+      <w:r>
+        <w:rPr>
+          <w:rFonts w:ascii="Times New Roman" w:hAnsi="Times New Roman" w:cs="Times New Roman"/>
+          <w:b/>
+          <w:sz w:val="24"/>
+          <w:szCs w:val="24"/>
         </w:rPr>
         <w:t>double_slash_redirecting</w:t>
       </w:r>
       <w:r>
         <w:rPr>
-          <w:b/>
+          <w:rFonts w:ascii="Times New Roman" w:hAnsi="Times New Roman" w:cs="Times New Roman"/>
+          <w:b/>
+          <w:sz w:val="24"/>
+          <w:szCs w:val="24"/>
         </w:rPr>
         <w:t>:</w:t>
       </w:r>
@@ -449,12 +641,16 @@
         <w:rPr>
           <w:rFonts w:ascii="Times New Roman" w:hAnsi="Times New Roman" w:cs="Times New Roman"/>
           <w:b/>
-        </w:rPr>
-      </w:pPr>
-      <w:r>
-        <w:rPr>
-          <w:rFonts w:ascii="Times New Roman" w:hAnsi="Times New Roman" w:cs="Times New Roman"/>
-          <w:b/>
+          <w:sz w:val="24"/>
+          <w:szCs w:val="24"/>
+        </w:rPr>
+      </w:pPr>
+      <w:r>
+        <w:rPr>
+          <w:rFonts w:ascii="Times New Roman" w:hAnsi="Times New Roman" w:cs="Times New Roman"/>
+          <w:b/>
+          <w:sz w:val="24"/>
+          <w:szCs w:val="24"/>
         </w:rPr>
         <w:t>if(location.href.lastIndexOf("//")&gt;7)</w:t>
       </w:r>
@@ -465,42 +661,36 @@
         <w:rPr>
           <w:rFonts w:ascii="Times New Roman" w:hAnsi="Times New Roman" w:cs="Times New Roman"/>
           <w:b/>
-        </w:rPr>
-      </w:pPr>
-      <w:r>
-        <w:rPr>
-          <w:rFonts w:ascii="Times New Roman" w:hAnsi="Times New Roman" w:cs="Times New Roman"/>
-          <w:b/>
-        </w:rPr>
-        <w:t>console.log("p</w:t>
-      </w:r>
-      <w:r>
-        <w:rPr>
-          <w:rFonts w:ascii="Times New Roman" w:hAnsi="Times New Roman" w:cs="Times New Roman"/>
-          <w:b/>
-        </w:rPr>
-        <w:t>hishing</w:t>
-      </w:r>
-      <w:r>
-        <w:rPr>
-          <w:rFonts w:ascii="Times New Roman" w:hAnsi="Times New Roman" w:cs="Times New Roman"/>
-          <w:b/>
-        </w:rPr>
-        <w:t>");</w:t>
-      </w:r>
-    </w:p>
-    <w:p>
-      <w:pPr>
-        <w:pStyle w:val="NoSpacing"/>
-        <w:rPr>
-          <w:rFonts w:ascii="Times New Roman" w:hAnsi="Times New Roman" w:cs="Times New Roman"/>
-          <w:b/>
-        </w:rPr>
-      </w:pPr>
-      <w:r>
-        <w:rPr>
-          <w:rFonts w:ascii="Times New Roman" w:hAnsi="Times New Roman" w:cs="Times New Roman"/>
-          <w:b/>
+          <w:sz w:val="24"/>
+          <w:szCs w:val="24"/>
+        </w:rPr>
+      </w:pPr>
+      <w:r>
+        <w:rPr>
+          <w:rFonts w:ascii="Times New Roman" w:hAnsi="Times New Roman" w:cs="Times New Roman"/>
+          <w:b/>
+          <w:sz w:val="24"/>
+          <w:szCs w:val="24"/>
+        </w:rPr>
+        <w:t>console.log("phishing");</w:t>
+      </w:r>
+    </w:p>
+    <w:p>
+      <w:pPr>
+        <w:pStyle w:val="NoSpacing"/>
+        <w:rPr>
+          <w:rFonts w:ascii="Times New Roman" w:hAnsi="Times New Roman" w:cs="Times New Roman"/>
+          <w:b/>
+          <w:sz w:val="24"/>
+          <w:szCs w:val="24"/>
+        </w:rPr>
+      </w:pPr>
+      <w:r>
+        <w:rPr>
+          <w:rFonts w:ascii="Times New Roman" w:hAnsi="Times New Roman" w:cs="Times New Roman"/>
+          <w:b/>
+          <w:sz w:val="24"/>
+          <w:szCs w:val="24"/>
         </w:rPr>
         <w:t>else</w:t>
       </w:r>
@@ -511,57 +701,47 @@
         <w:rPr>
           <w:rFonts w:ascii="Times New Roman" w:hAnsi="Times New Roman" w:cs="Times New Roman"/>
           <w:b/>
-        </w:rPr>
-      </w:pPr>
-      <w:r>
-        <w:rPr>
-          <w:rFonts w:ascii="Times New Roman" w:hAnsi="Times New Roman" w:cs="Times New Roman"/>
-          <w:b/>
-        </w:rPr>
-        <w:t>console.log("g</w:t>
-      </w:r>
-      <w:r>
-        <w:rPr>
-          <w:rFonts w:ascii="Times New Roman" w:hAnsi="Times New Roman" w:cs="Times New Roman"/>
-          <w:b/>
-        </w:rPr>
-        <w:t>enuine</w:t>
-      </w:r>
-      <w:r>
-        <w:rPr>
-          <w:rFonts w:ascii="Times New Roman" w:hAnsi="Times New Roman" w:cs="Times New Roman"/>
-          <w:b/>
-        </w:rPr>
-        <w:t>");</w:t>
-      </w:r>
-    </w:p>
-    <w:p>
-      <w:pPr>
-        <w:pStyle w:val="NoSpacing"/>
-        <w:rPr>
-          <w:rFonts w:ascii="Times New Roman" w:hAnsi="Times New Roman" w:cs="Times New Roman"/>
-          <w:b/>
-        </w:rPr>
-      </w:pPr>
-    </w:p>
-    <w:p>
-      <w:pPr>
-        <w:pStyle w:val="NoSpacing"/>
-        <w:rPr>
-          <w:rFonts w:ascii="Times New Roman" w:hAnsi="Times New Roman" w:cs="Times New Roman"/>
-        </w:rPr>
-      </w:pPr>
-      <w:r>
-        <w:rPr>
-          <w:rFonts w:ascii="Times New Roman" w:hAnsi="Times New Roman" w:cs="Times New Roman"/>
-        </w:rPr>
-        <w:t>If</w:t>
-      </w:r>
-      <w:r>
-        <w:rPr>
-          <w:rFonts w:ascii="Times New Roman" w:hAnsi="Times New Roman" w:cs="Times New Roman"/>
-        </w:rPr>
-        <w:t xml:space="preserve"> index &gt; 7 phishing, else genuine.</w:t>
+          <w:sz w:val="24"/>
+          <w:szCs w:val="24"/>
+        </w:rPr>
+      </w:pPr>
+      <w:r>
+        <w:rPr>
+          <w:rFonts w:ascii="Times New Roman" w:hAnsi="Times New Roman" w:cs="Times New Roman"/>
+          <w:b/>
+          <w:sz w:val="24"/>
+          <w:szCs w:val="24"/>
+        </w:rPr>
+        <w:t>console.log("genuine");</w:t>
+      </w:r>
+    </w:p>
+    <w:p>
+      <w:pPr>
+        <w:pStyle w:val="NoSpacing"/>
+        <w:rPr>
+          <w:rFonts w:ascii="Times New Roman" w:hAnsi="Times New Roman" w:cs="Times New Roman"/>
+          <w:b/>
+          <w:sz w:val="24"/>
+          <w:szCs w:val="24"/>
+        </w:rPr>
+      </w:pPr>
+    </w:p>
+    <w:p>
+      <w:pPr>
+        <w:pStyle w:val="NoSpacing"/>
+        <w:rPr>
+          <w:rFonts w:ascii="Times New Roman" w:hAnsi="Times New Roman" w:cs="Times New Roman"/>
+          <w:sz w:val="24"/>
+          <w:szCs w:val="24"/>
+        </w:rPr>
+      </w:pPr>
+      <w:r>
+        <w:rPr>
+          <w:rFonts w:ascii="Times New Roman" w:hAnsi="Times New Roman" w:cs="Times New Roman"/>
+          <w:sz w:val="24"/>
+          <w:szCs w:val="24"/>
+        </w:rPr>
+        <w:t>If index &gt; 7 phishing, else genuine.</w:t>
       </w:r>
     </w:p>
     <w:p>
@@ -572,18 +752,27 @@
           <w:numId w:val="2"/>
         </w:numPr>
         <w:rPr>
-          <w:b/>
-        </w:rPr>
-      </w:pPr>
-      <w:r>
-        <w:rPr>
-          <w:b/>
+          <w:rFonts w:ascii="Times New Roman" w:hAnsi="Times New Roman" w:cs="Times New Roman"/>
+          <w:b/>
+          <w:sz w:val="24"/>
+          <w:szCs w:val="24"/>
+        </w:rPr>
+      </w:pPr>
+      <w:r>
+        <w:rPr>
+          <w:rFonts w:ascii="Times New Roman" w:hAnsi="Times New Roman" w:cs="Times New Roman"/>
+          <w:b/>
+          <w:sz w:val="24"/>
+          <w:szCs w:val="24"/>
         </w:rPr>
         <w:t>Prefix_Suffix</w:t>
       </w:r>
       <w:r>
         <w:rPr>
-          <w:b/>
+          <w:rFonts w:ascii="Times New Roman" w:hAnsi="Times New Roman" w:cs="Times New Roman"/>
+          <w:b/>
+          <w:sz w:val="24"/>
+          <w:szCs w:val="24"/>
         </w:rPr>
         <w:t>:</w:t>
       </w:r>
@@ -591,22 +780,56 @@
     <w:p>
       <w:pPr>
         <w:rPr>
-          <w:b/>
-        </w:rPr>
-      </w:pPr>
-      <w:r>
-        <w:rPr>
-          <w:b/>
-        </w:rPr>
-        <w:t>window.location.hostname.match(/@/i)</w:t>
-      </w:r>
-    </w:p>
-    <w:p>
-      <w:r>
+          <w:rFonts w:ascii="Times New Roman" w:hAnsi="Times New Roman" w:cs="Times New Roman"/>
+          <w:b/>
+          <w:sz w:val="24"/>
+          <w:szCs w:val="24"/>
+        </w:rPr>
+      </w:pPr>
+      <w:r>
+        <w:rPr>
+          <w:rFonts w:ascii="Times New Roman" w:hAnsi="Times New Roman" w:cs="Times New Roman"/>
+          <w:b/>
+          <w:sz w:val="24"/>
+          <w:szCs w:val="24"/>
+        </w:rPr>
+        <w:t>w</w:t>
+      </w:r>
+      <w:r>
+        <w:rPr>
+          <w:rFonts w:ascii="Times New Roman" w:hAnsi="Times New Roman" w:cs="Times New Roman"/>
+          <w:b/>
+          <w:sz w:val="24"/>
+          <w:szCs w:val="24"/>
+        </w:rPr>
+        <w:t>indow.location.hostname.match(/-</w:t>
+      </w:r>
+      <w:r>
+        <w:rPr>
+          <w:rFonts w:ascii="Times New Roman" w:hAnsi="Times New Roman" w:cs="Times New Roman"/>
+          <w:b/>
+          <w:sz w:val="24"/>
+          <w:szCs w:val="24"/>
+        </w:rPr>
+        <w:t>/i)</w:t>
+      </w:r>
+    </w:p>
+    <w:p>
+      <w:pPr>
+        <w:rPr>
+          <w:rFonts w:ascii="Times New Roman" w:hAnsi="Times New Roman" w:cs="Times New Roman"/>
+          <w:sz w:val="24"/>
+          <w:szCs w:val="24"/>
+        </w:rPr>
+      </w:pPr>
+      <w:r>
+        <w:rPr>
+          <w:rFonts w:ascii="Times New Roman" w:hAnsi="Times New Roman" w:cs="Times New Roman"/>
+          <w:sz w:val="24"/>
+          <w:szCs w:val="24"/>
+        </w:rPr>
         <w:t>If null then genuine, else phishing.</w:t>
       </w:r>
-      <w:bookmarkStart w:id="0" w:name="_GoBack"/>
-      <w:bookmarkEnd w:id="0"/>
     </w:p>
     <w:p>
       <w:pPr>
@@ -616,15 +839,598 @@
           <w:numId w:val="2"/>
         </w:numPr>
         <w:rPr>
-          <w:b/>
-        </w:rPr>
-      </w:pPr>
-      <w:r>
-        <w:rPr>
-          <w:b/>
-        </w:rPr>
+          <w:rFonts w:ascii="Times New Roman" w:hAnsi="Times New Roman" w:cs="Times New Roman"/>
+          <w:b/>
+          <w:sz w:val="24"/>
+          <w:szCs w:val="24"/>
+        </w:rPr>
+      </w:pPr>
+      <w:r>
+        <w:rPr>
+          <w:rFonts w:ascii="Times New Roman" w:hAnsi="Times New Roman" w:cs="Times New Roman"/>
+          <w:b/>
+          <w:sz w:val="24"/>
+          <w:szCs w:val="24"/>
+        </w:rPr>
+        <w:lastRenderedPageBreak/>
         <w:t>having_Sub_Domain</w:t>
       </w:r>
+    </w:p>
+    <w:p>
+      <w:pPr>
+        <w:pStyle w:val="NoSpacing"/>
+        <w:rPr>
+          <w:rFonts w:ascii="Times New Roman" w:hAnsi="Times New Roman" w:cs="Times New Roman"/>
+          <w:b/>
+          <w:sz w:val="24"/>
+          <w:szCs w:val="24"/>
+        </w:rPr>
+      </w:pPr>
+      <w:r>
+        <w:rPr>
+          <w:rFonts w:ascii="Times New Roman" w:hAnsi="Times New Roman" w:cs="Times New Roman"/>
+          <w:b/>
+          <w:sz w:val="24"/>
+          <w:szCs w:val="24"/>
+        </w:rPr>
+        <w:t>// http://data.iana.org/TLD/tlds-alpha-by-domain.txt</w:t>
+      </w:r>
+    </w:p>
+    <w:p>
+      <w:pPr>
+        <w:pStyle w:val="NoSpacing"/>
+        <w:rPr>
+          <w:rFonts w:ascii="Times New Roman" w:hAnsi="Times New Roman" w:cs="Times New Roman"/>
+          <w:b/>
+          <w:sz w:val="24"/>
+          <w:szCs w:val="24"/>
+        </w:rPr>
+      </w:pPr>
+      <w:r>
+        <w:rPr>
+          <w:rFonts w:ascii="Times New Roman" w:hAnsi="Times New Roman" w:cs="Times New Roman"/>
+          <w:b/>
+          <w:sz w:val="24"/>
+          <w:szCs w:val="24"/>
+        </w:rPr>
+        <w:t>var TLDs = ["ac", "ad", "ae", "aero", "af", "ag", "ai", "al", "am", "an", "ao", "aq", "ar", "arpa", "as", "asia", "at", "au", "aw", "ax", "az", "ba", "bb", "bd", "be", "bf", "bg", "bh", "bi", "biz", "bj", "bm", "bn", "bo", "br", "bs", "bt", "bv", "bw", "by", "bz", "ca", "cat", "cc", "cd", "cf", "cg", "ch", "ci", "ck", "cl", "cm", "cn", "co", "com", "coop", "cr", "cu", "cv", "cx", "cy", "cz", "de", "dj", "dk", "dm", "do", "dz", "ec", "edu", "ee", "eg", "er", "es", "et", "eu", "fi", "fj", "fk", "fm", "fo", "fr", "ga", "gb", "gd", "ge", "gf", "gg", "gh", "gi", "gl", "gm", "gn", "gov", "gp", "gq", "gr", "gs", "gt", "gu", "gw", "gy", "hk", "hm", "hn", "hr", "ht", "hu", "id", "ie", "il", "im", "in", "info", "int", "io", "iq", "ir", "is", "it", "je", "jm", "jo", "jobs", "jp", "ke", "kg", "kh", "ki", "km", "kn", "kp", "kr", "kw", "ky", "kz", "la", "lb", "lc", "li", "lk", "lr", "ls", "lt", "lu", "lv", "ly", "ma", "mc", "md", "me", "mg", "mh", "mil", "mk", "ml", "mm", "mn", "mo", "mobi", "mp", "mq", "mr", "ms", "mt", "mu", "museum", "mv", "mw", "mx", "my", "mz", "na", "name", "nc", "ne", "net", "nf", "ng", "ni", "nl", "no", "np", "nr", "nu", "nz", "om", "org", "pa", "pe", "pf", "pg", "ph", "pk", "pl", "pm", "pn", "pr", "pro", "ps", "pt", "pw", "py", "qa", "re", "ro", "rs", "ru", "rw", "sa", "sb", "sc", "sd", "se", "sg", "sh", "si", "sj", "sk", "sl", "sm", "sn", "so", "sr", "st", "su", "sv", "sy", "sz", "tc", "td", "tel", "tf", "tg", "th", "tj", "tk", "tl", "tm", "tn", "to", "tp", "tr", "travel", "tt", "tv", "tw", "tz", "ua", "ug", "uk", "us", "uy", "uz", "va", "vc", "ve", "vg", "vi", "vn", "vu", "wf", "ws", "xn--0zwm56d", "xn--11b5bs3a9aj6g", "xn--3e0b707e", "xn--45brj9c", "xn--80akhbyknj4f", "xn--90a3ac", "xn--9t4b11yi5a", "xn--clchc0ea0b2g2a9gcd", "xn--deba0ad", "xn--fiqs8s", "xn--fiqz9s", "xn--fpcrj9c3d", "xn--fzc2c9e2c", "xn--g6w251d", "xn--gecrj9c", "xn--h2brj9c", "xn--hgbk6aj7f53bba", "xn--hlcj6aya9esc7a", "xn--j6w193g", "xn--jxalpdlp", "xn--kgbechtv", "xn--kprw13d", "xn--kpry57d", "xn--lgbbat1ad8j", "xn--mgbaam7a8h", "xn--mgbayh7gpa", "xn--mgbbh1a71e", "xn--mgbc0a9azcg", "xn--mgberp4a5d4ar", "xn--o3cw4h", "xn--ogbpf8fl", "xn--p1ai", "xn--pgbs0dh", "xn--s9brj9c", "xn--wgbh1c", "xn--wgbl6a", "xn--xkc2al3hye2a", "xn--xkc2dl3a5ee0h", "xn--yfro4i67o", "xn--ygbi2ammx", "xn--zckzah", "xxx", "ye", "yt", "za", "zm", "zw"].join()</w:t>
+      </w:r>
+    </w:p>
+    <w:p>
+      <w:pPr>
+        <w:pStyle w:val="NoSpacing"/>
+        <w:rPr>
+          <w:rFonts w:ascii="Times New Roman" w:hAnsi="Times New Roman" w:cs="Times New Roman"/>
+          <w:b/>
+          <w:sz w:val="24"/>
+          <w:szCs w:val="24"/>
+        </w:rPr>
+      </w:pPr>
+    </w:p>
+    <w:p>
+      <w:pPr>
+        <w:pStyle w:val="NoSpacing"/>
+        <w:rPr>
+          <w:rFonts w:ascii="Times New Roman" w:hAnsi="Times New Roman" w:cs="Times New Roman"/>
+          <w:b/>
+          <w:sz w:val="24"/>
+          <w:szCs w:val="24"/>
+        </w:rPr>
+      </w:pPr>
+      <w:r>
+        <w:rPr>
+          <w:rFonts w:ascii="Times New Roman" w:hAnsi="Times New Roman" w:cs="Times New Roman"/>
+          <w:b/>
+          <w:sz w:val="24"/>
+          <w:szCs w:val="24"/>
+        </w:rPr>
+        <w:t>function getDomain(url){</w:t>
+      </w:r>
+    </w:p>
+    <w:p>
+      <w:pPr>
+        <w:pStyle w:val="NoSpacing"/>
+        <w:rPr>
+          <w:rFonts w:ascii="Times New Roman" w:hAnsi="Times New Roman" w:cs="Times New Roman"/>
+          <w:b/>
+          <w:sz w:val="24"/>
+          <w:szCs w:val="24"/>
+        </w:rPr>
+      </w:pPr>
+    </w:p>
+    <w:p>
+      <w:pPr>
+        <w:pStyle w:val="NoSpacing"/>
+        <w:rPr>
+          <w:rFonts w:ascii="Times New Roman" w:hAnsi="Times New Roman" w:cs="Times New Roman"/>
+          <w:b/>
+          <w:sz w:val="24"/>
+          <w:szCs w:val="24"/>
+        </w:rPr>
+      </w:pPr>
+      <w:r>
+        <w:rPr>
+          <w:rFonts w:ascii="Times New Roman" w:hAnsi="Times New Roman" w:cs="Times New Roman"/>
+          <w:b/>
+          <w:sz w:val="24"/>
+          <w:szCs w:val="24"/>
+        </w:rPr>
+        <w:t xml:space="preserve">    var parts = url.split('.');</w:t>
+      </w:r>
+    </w:p>
+    <w:p>
+      <w:pPr>
+        <w:pStyle w:val="NoSpacing"/>
+        <w:rPr>
+          <w:rFonts w:ascii="Times New Roman" w:hAnsi="Times New Roman" w:cs="Times New Roman"/>
+          <w:b/>
+          <w:sz w:val="24"/>
+          <w:szCs w:val="24"/>
+        </w:rPr>
+      </w:pPr>
+      <w:r>
+        <w:rPr>
+          <w:rFonts w:ascii="Times New Roman" w:hAnsi="Times New Roman" w:cs="Times New Roman"/>
+          <w:b/>
+          <w:sz w:val="24"/>
+          <w:szCs w:val="24"/>
+        </w:rPr>
+        <w:t xml:space="preserve">    if (parts[0] === 'www' &amp;&amp; parts[1] !== 'com'){</w:t>
+      </w:r>
+    </w:p>
+    <w:p>
+      <w:pPr>
+        <w:pStyle w:val="NoSpacing"/>
+        <w:rPr>
+          <w:rFonts w:ascii="Times New Roman" w:hAnsi="Times New Roman" w:cs="Times New Roman"/>
+          <w:b/>
+          <w:sz w:val="24"/>
+          <w:szCs w:val="24"/>
+        </w:rPr>
+      </w:pPr>
+      <w:r>
+        <w:rPr>
+          <w:rFonts w:ascii="Times New Roman" w:hAnsi="Times New Roman" w:cs="Times New Roman"/>
+          <w:b/>
+          <w:sz w:val="24"/>
+          <w:szCs w:val="24"/>
+        </w:rPr>
+        <w:t xml:space="preserve">        parts.shift()</w:t>
+      </w:r>
+    </w:p>
+    <w:p>
+      <w:pPr>
+        <w:pStyle w:val="NoSpacing"/>
+        <w:rPr>
+          <w:rFonts w:ascii="Times New Roman" w:hAnsi="Times New Roman" w:cs="Times New Roman"/>
+          <w:b/>
+          <w:sz w:val="24"/>
+          <w:szCs w:val="24"/>
+        </w:rPr>
+      </w:pPr>
+      <w:r>
+        <w:rPr>
+          <w:rFonts w:ascii="Times New Roman" w:hAnsi="Times New Roman" w:cs="Times New Roman"/>
+          <w:b/>
+          <w:sz w:val="24"/>
+          <w:szCs w:val="24"/>
+        </w:rPr>
+        <w:t xml:space="preserve">    }</w:t>
+      </w:r>
+    </w:p>
+    <w:p>
+      <w:pPr>
+        <w:pStyle w:val="NoSpacing"/>
+        <w:rPr>
+          <w:rFonts w:ascii="Times New Roman" w:hAnsi="Times New Roman" w:cs="Times New Roman"/>
+          <w:b/>
+          <w:sz w:val="24"/>
+          <w:szCs w:val="24"/>
+        </w:rPr>
+      </w:pPr>
+      <w:r>
+        <w:rPr>
+          <w:rFonts w:ascii="Times New Roman" w:hAnsi="Times New Roman" w:cs="Times New Roman"/>
+          <w:b/>
+          <w:sz w:val="24"/>
+          <w:szCs w:val="24"/>
+        </w:rPr>
+        <w:t xml:space="preserve">    var ln = parts.length</w:t>
+      </w:r>
+    </w:p>
+    <w:p>
+      <w:pPr>
+        <w:pStyle w:val="NoSpacing"/>
+        <w:rPr>
+          <w:rFonts w:ascii="Times New Roman" w:hAnsi="Times New Roman" w:cs="Times New Roman"/>
+          <w:b/>
+          <w:sz w:val="24"/>
+          <w:szCs w:val="24"/>
+        </w:rPr>
+      </w:pPr>
+      <w:r>
+        <w:rPr>
+          <w:rFonts w:ascii="Times New Roman" w:hAnsi="Times New Roman" w:cs="Times New Roman"/>
+          <w:b/>
+          <w:sz w:val="24"/>
+          <w:szCs w:val="24"/>
+        </w:rPr>
+        <w:t xml:space="preserve">      , i = ln</w:t>
+      </w:r>
+    </w:p>
+    <w:p>
+      <w:pPr>
+        <w:pStyle w:val="NoSpacing"/>
+        <w:rPr>
+          <w:rFonts w:ascii="Times New Roman" w:hAnsi="Times New Roman" w:cs="Times New Roman"/>
+          <w:b/>
+          <w:sz w:val="24"/>
+          <w:szCs w:val="24"/>
+        </w:rPr>
+      </w:pPr>
+      <w:r>
+        <w:rPr>
+          <w:rFonts w:ascii="Times New Roman" w:hAnsi="Times New Roman" w:cs="Times New Roman"/>
+          <w:b/>
+          <w:sz w:val="24"/>
+          <w:szCs w:val="24"/>
+        </w:rPr>
+        <w:t xml:space="preserve">      , minLength = parts[parts.length-1].length</w:t>
+      </w:r>
+    </w:p>
+    <w:p>
+      <w:pPr>
+        <w:pStyle w:val="NoSpacing"/>
+        <w:rPr>
+          <w:rFonts w:ascii="Times New Roman" w:hAnsi="Times New Roman" w:cs="Times New Roman"/>
+          <w:b/>
+          <w:sz w:val="24"/>
+          <w:szCs w:val="24"/>
+        </w:rPr>
+      </w:pPr>
+      <w:r>
+        <w:rPr>
+          <w:rFonts w:ascii="Times New Roman" w:hAnsi="Times New Roman" w:cs="Times New Roman"/>
+          <w:b/>
+          <w:sz w:val="24"/>
+          <w:szCs w:val="24"/>
+        </w:rPr>
+        <w:t xml:space="preserve">      , part</w:t>
+      </w:r>
+    </w:p>
+    <w:p>
+      <w:pPr>
+        <w:pStyle w:val="NoSpacing"/>
+        <w:rPr>
+          <w:rFonts w:ascii="Times New Roman" w:hAnsi="Times New Roman" w:cs="Times New Roman"/>
+          <w:b/>
+          <w:sz w:val="24"/>
+          <w:szCs w:val="24"/>
+        </w:rPr>
+      </w:pPr>
+    </w:p>
+    <w:p>
+      <w:pPr>
+        <w:pStyle w:val="NoSpacing"/>
+        <w:rPr>
+          <w:rFonts w:ascii="Times New Roman" w:hAnsi="Times New Roman" w:cs="Times New Roman"/>
+          <w:b/>
+          <w:sz w:val="24"/>
+          <w:szCs w:val="24"/>
+        </w:rPr>
+      </w:pPr>
+      <w:r>
+        <w:rPr>
+          <w:rFonts w:ascii="Times New Roman" w:hAnsi="Times New Roman" w:cs="Times New Roman"/>
+          <w:b/>
+          <w:sz w:val="24"/>
+          <w:szCs w:val="24"/>
+        </w:rPr>
+        <w:t xml:space="preserve">    // iterate backwards</w:t>
+      </w:r>
+    </w:p>
+    <w:p>
+      <w:pPr>
+        <w:pStyle w:val="NoSpacing"/>
+        <w:rPr>
+          <w:rFonts w:ascii="Times New Roman" w:hAnsi="Times New Roman" w:cs="Times New Roman"/>
+          <w:b/>
+          <w:sz w:val="24"/>
+          <w:szCs w:val="24"/>
+        </w:rPr>
+      </w:pPr>
+      <w:r>
+        <w:rPr>
+          <w:rFonts w:ascii="Times New Roman" w:hAnsi="Times New Roman" w:cs="Times New Roman"/>
+          <w:b/>
+          <w:sz w:val="24"/>
+          <w:szCs w:val="24"/>
+        </w:rPr>
+        <w:t xml:space="preserve">    while(part = parts[--i]){</w:t>
+      </w:r>
+    </w:p>
+    <w:p>
+      <w:pPr>
+        <w:pStyle w:val="NoSpacing"/>
+        <w:rPr>
+          <w:rFonts w:ascii="Times New Roman" w:hAnsi="Times New Roman" w:cs="Times New Roman"/>
+          <w:b/>
+          <w:sz w:val="24"/>
+          <w:szCs w:val="24"/>
+        </w:rPr>
+      </w:pPr>
+      <w:r>
+        <w:rPr>
+          <w:rFonts w:ascii="Times New Roman" w:hAnsi="Times New Roman" w:cs="Times New Roman"/>
+          <w:b/>
+          <w:sz w:val="24"/>
+          <w:szCs w:val="24"/>
+        </w:rPr>
+        <w:t xml:space="preserve">        // stop when we find a non-TLD part</w:t>
+      </w:r>
+    </w:p>
+    <w:p>
+      <w:pPr>
+        <w:pStyle w:val="NoSpacing"/>
+        <w:rPr>
+          <w:rFonts w:ascii="Times New Roman" w:hAnsi="Times New Roman" w:cs="Times New Roman"/>
+          <w:b/>
+          <w:sz w:val="24"/>
+          <w:szCs w:val="24"/>
+        </w:rPr>
+      </w:pPr>
+      <w:r>
+        <w:rPr>
+          <w:rFonts w:ascii="Times New Roman" w:hAnsi="Times New Roman" w:cs="Times New Roman"/>
+          <w:b/>
+          <w:sz w:val="24"/>
+          <w:szCs w:val="24"/>
+        </w:rPr>
+        <w:t xml:space="preserve">        if (i === 0                    // 'asia.com' (last remaining must be the SLD)</w:t>
+      </w:r>
+    </w:p>
+    <w:p>
+      <w:pPr>
+        <w:pStyle w:val="NoSpacing"/>
+        <w:rPr>
+          <w:rFonts w:ascii="Times New Roman" w:hAnsi="Times New Roman" w:cs="Times New Roman"/>
+          <w:b/>
+          <w:sz w:val="24"/>
+          <w:szCs w:val="24"/>
+        </w:rPr>
+      </w:pPr>
+      <w:r>
+        <w:rPr>
+          <w:rFonts w:ascii="Times New Roman" w:hAnsi="Times New Roman" w:cs="Times New Roman"/>
+          <w:b/>
+          <w:sz w:val="24"/>
+          <w:szCs w:val="24"/>
+        </w:rPr>
+        <w:t xml:space="preserve">            || i &lt; ln-2                // TLDs only span 2 levels</w:t>
+      </w:r>
+    </w:p>
+    <w:p>
+      <w:pPr>
+        <w:pStyle w:val="NoSpacing"/>
+        <w:rPr>
+          <w:rFonts w:ascii="Times New Roman" w:hAnsi="Times New Roman" w:cs="Times New Roman"/>
+          <w:b/>
+          <w:sz w:val="24"/>
+          <w:szCs w:val="24"/>
+        </w:rPr>
+      </w:pPr>
+      <w:r>
+        <w:rPr>
+          <w:rFonts w:ascii="Times New Roman" w:hAnsi="Times New Roman" w:cs="Times New Roman"/>
+          <w:b/>
+          <w:sz w:val="24"/>
+          <w:szCs w:val="24"/>
+        </w:rPr>
+        <w:t xml:space="preserve">            || part.length &lt; minLength // 'www.cn.com' (valid TLD as second-level domain)</w:t>
+      </w:r>
+    </w:p>
+    <w:p>
+      <w:pPr>
+        <w:pStyle w:val="NoSpacing"/>
+        <w:rPr>
+          <w:rFonts w:ascii="Times New Roman" w:hAnsi="Times New Roman" w:cs="Times New Roman"/>
+          <w:b/>
+          <w:sz w:val="24"/>
+          <w:szCs w:val="24"/>
+        </w:rPr>
+      </w:pPr>
+      <w:r>
+        <w:rPr>
+          <w:rFonts w:ascii="Times New Roman" w:hAnsi="Times New Roman" w:cs="Times New Roman"/>
+          <w:b/>
+          <w:sz w:val="24"/>
+          <w:szCs w:val="24"/>
+        </w:rPr>
+        <w:lastRenderedPageBreak/>
+        <w:t xml:space="preserve">            || TLDs.indexOf(part) &lt; 0  // officialy not a TLD</w:t>
+      </w:r>
+    </w:p>
+    <w:p>
+      <w:pPr>
+        <w:pStyle w:val="NoSpacing"/>
+        <w:rPr>
+          <w:rFonts w:ascii="Times New Roman" w:hAnsi="Times New Roman" w:cs="Times New Roman"/>
+          <w:b/>
+          <w:sz w:val="24"/>
+          <w:szCs w:val="24"/>
+        </w:rPr>
+      </w:pPr>
+      <w:r>
+        <w:rPr>
+          <w:rFonts w:ascii="Times New Roman" w:hAnsi="Times New Roman" w:cs="Times New Roman"/>
+          <w:b/>
+          <w:sz w:val="24"/>
+          <w:szCs w:val="24"/>
+        </w:rPr>
+        <w:t xml:space="preserve">        ){</w:t>
+      </w:r>
+    </w:p>
+    <w:p>
+      <w:pPr>
+        <w:pStyle w:val="NoSpacing"/>
+        <w:rPr>
+          <w:rFonts w:ascii="Times New Roman" w:hAnsi="Times New Roman" w:cs="Times New Roman"/>
+          <w:b/>
+          <w:sz w:val="24"/>
+          <w:szCs w:val="24"/>
+        </w:rPr>
+      </w:pPr>
+      <w:r>
+        <w:rPr>
+          <w:rFonts w:ascii="Times New Roman" w:hAnsi="Times New Roman" w:cs="Times New Roman"/>
+          <w:b/>
+          <w:sz w:val="24"/>
+          <w:szCs w:val="24"/>
+        </w:rPr>
+        <w:t xml:space="preserve">            return part</w:t>
+      </w:r>
+    </w:p>
+    <w:p>
+      <w:pPr>
+        <w:pStyle w:val="NoSpacing"/>
+        <w:rPr>
+          <w:rFonts w:ascii="Times New Roman" w:hAnsi="Times New Roman" w:cs="Times New Roman"/>
+          <w:b/>
+          <w:sz w:val="24"/>
+          <w:szCs w:val="24"/>
+        </w:rPr>
+      </w:pPr>
+      <w:r>
+        <w:rPr>
+          <w:rFonts w:ascii="Times New Roman" w:hAnsi="Times New Roman" w:cs="Times New Roman"/>
+          <w:b/>
+          <w:sz w:val="24"/>
+          <w:szCs w:val="24"/>
+        </w:rPr>
+        <w:t xml:space="preserve">        }</w:t>
+      </w:r>
+    </w:p>
+    <w:p>
+      <w:pPr>
+        <w:pStyle w:val="NoSpacing"/>
+        <w:rPr>
+          <w:rFonts w:ascii="Times New Roman" w:hAnsi="Times New Roman" w:cs="Times New Roman"/>
+          <w:b/>
+          <w:sz w:val="24"/>
+          <w:szCs w:val="24"/>
+        </w:rPr>
+      </w:pPr>
+      <w:r>
+        <w:rPr>
+          <w:rFonts w:ascii="Times New Roman" w:hAnsi="Times New Roman" w:cs="Times New Roman"/>
+          <w:b/>
+          <w:sz w:val="24"/>
+          <w:szCs w:val="24"/>
+        </w:rPr>
+        <w:t xml:space="preserve">    }</w:t>
+      </w:r>
+    </w:p>
+    <w:p>
+      <w:pPr>
+        <w:pStyle w:val="NoSpacing"/>
+        <w:rPr>
+          <w:rFonts w:ascii="Times New Roman" w:hAnsi="Times New Roman" w:cs="Times New Roman"/>
+          <w:b/>
+          <w:sz w:val="24"/>
+          <w:szCs w:val="24"/>
+        </w:rPr>
+      </w:pPr>
+      <w:r>
+        <w:rPr>
+          <w:rFonts w:ascii="Times New Roman" w:hAnsi="Times New Roman" w:cs="Times New Roman"/>
+          <w:b/>
+          <w:sz w:val="24"/>
+          <w:szCs w:val="24"/>
+        </w:rPr>
+        <w:t>}</w:t>
+      </w:r>
+    </w:p>
+    <w:p>
+      <w:pPr>
+        <w:pStyle w:val="NoSpacing"/>
+        <w:rPr>
+          <w:rFonts w:ascii="Times New Roman" w:hAnsi="Times New Roman" w:cs="Times New Roman"/>
+          <w:b/>
+          <w:sz w:val="24"/>
+          <w:szCs w:val="24"/>
+        </w:rPr>
+      </w:pPr>
+    </w:p>
+    <w:p>
+      <w:pPr>
+        <w:pStyle w:val="NoSpacing"/>
+        <w:rPr>
+          <w:rFonts w:ascii="Times New Roman" w:hAnsi="Times New Roman" w:cs="Times New Roman"/>
+          <w:b/>
+          <w:sz w:val="24"/>
+          <w:szCs w:val="24"/>
+        </w:rPr>
+      </w:pPr>
+      <w:r>
+        <w:rPr>
+          <w:rFonts w:ascii="Times New Roman" w:hAnsi="Times New Roman" w:cs="Times New Roman"/>
+          <w:b/>
+          <w:sz w:val="24"/>
+          <w:szCs w:val="24"/>
+        </w:rPr>
+        <w:t>getDomain(location.host)</w:t>
+      </w:r>
+    </w:p>
+    <w:p>
+      <w:pPr>
+        <w:pStyle w:val="NoSpacing"/>
+        <w:rPr>
+          <w:rFonts w:ascii="Times New Roman" w:hAnsi="Times New Roman" w:cs="Times New Roman"/>
+          <w:b/>
+          <w:sz w:val="24"/>
+          <w:szCs w:val="24"/>
+        </w:rPr>
+      </w:pPr>
+    </w:p>
+    <w:p>
+      <w:pPr>
+        <w:pStyle w:val="NoSpacing"/>
+        <w:rPr>
+          <w:rFonts w:ascii="Times New Roman" w:hAnsi="Times New Roman" w:cs="Times New Roman"/>
+          <w:b/>
+          <w:sz w:val="24"/>
+          <w:szCs w:val="24"/>
+        </w:rPr>
+      </w:pPr>
+      <w:r>
+        <w:rPr>
+          <w:rFonts w:ascii="Times New Roman" w:hAnsi="Times New Roman" w:cs="Times New Roman"/>
+          <w:b/>
+          <w:sz w:val="24"/>
+          <w:szCs w:val="24"/>
+        </w:rPr>
+        <w:t>//pending</w:t>
+      </w:r>
+    </w:p>
+    <w:p>
+      <w:pPr>
+        <w:pStyle w:val="NoSpacing"/>
+        <w:rPr>
+          <w:rFonts w:ascii="Times New Roman" w:hAnsi="Times New Roman" w:cs="Times New Roman"/>
+          <w:sz w:val="24"/>
+          <w:szCs w:val="24"/>
+        </w:rPr>
+      </w:pPr>
+    </w:p>
+    <w:p>
+      <w:pPr>
+        <w:pStyle w:val="NoSpacing"/>
+        <w:rPr>
+          <w:rFonts w:ascii="Times New Roman" w:hAnsi="Times New Roman" w:cs="Times New Roman"/>
+          <w:sz w:val="24"/>
+          <w:szCs w:val="24"/>
+        </w:rPr>
+      </w:pPr>
     </w:p>
     <w:p>
       <w:pPr>
@@ -634,14 +1440,86 @@
           <w:numId w:val="2"/>
         </w:numPr>
         <w:rPr>
-          <w:b/>
-        </w:rPr>
-      </w:pPr>
-      <w:r>
-        <w:rPr>
-          <w:b/>
+          <w:rFonts w:ascii="Times New Roman" w:hAnsi="Times New Roman" w:cs="Times New Roman"/>
+          <w:b/>
+          <w:sz w:val="24"/>
+          <w:szCs w:val="24"/>
+        </w:rPr>
+      </w:pPr>
+      <w:r>
+        <w:rPr>
+          <w:rFonts w:ascii="Times New Roman" w:hAnsi="Times New Roman" w:cs="Times New Roman"/>
+          <w:b/>
+          <w:sz w:val="24"/>
+          <w:szCs w:val="24"/>
         </w:rPr>
         <w:t>SSLfinal_State</w:t>
+      </w:r>
+    </w:p>
+    <w:p>
+      <w:pPr>
+        <w:rPr>
+          <w:rFonts w:ascii="Times New Roman" w:hAnsi="Times New Roman" w:cs="Times New Roman"/>
+          <w:b/>
+          <w:sz w:val="24"/>
+          <w:szCs w:val="24"/>
+        </w:rPr>
+      </w:pPr>
+      <w:r>
+        <w:rPr>
+          <w:rFonts w:ascii="Times New Roman" w:hAnsi="Times New Roman" w:cs="Times New Roman"/>
+          <w:b/>
+          <w:sz w:val="24"/>
+          <w:szCs w:val="24"/>
+        </w:rPr>
+        <w:t>location.protocol</w:t>
+      </w:r>
+      <w:r>
+        <w:rPr>
+          <w:rFonts w:ascii="Times New Roman" w:hAnsi="Times New Roman" w:cs="Times New Roman"/>
+          <w:b/>
+          <w:sz w:val="24"/>
+          <w:szCs w:val="24"/>
+        </w:rPr>
+        <w:t xml:space="preserve"> = ‘https:’</w:t>
+      </w:r>
+    </w:p>
+    <w:p>
+      <w:pPr>
+        <w:rPr>
+          <w:rFonts w:ascii="Times New Roman" w:hAnsi="Times New Roman" w:cs="Times New Roman"/>
+          <w:b/>
+          <w:sz w:val="24"/>
+          <w:szCs w:val="24"/>
+        </w:rPr>
+      </w:pPr>
+      <w:r>
+        <w:rPr>
+          <w:rFonts w:ascii="Times New Roman" w:hAnsi="Times New Roman" w:cs="Times New Roman"/>
+          <w:b/>
+          <w:sz w:val="24"/>
+          <w:szCs w:val="24"/>
+        </w:rPr>
+        <w:t>//check certificate age</w:t>
+      </w:r>
+    </w:p>
+    <w:p>
+      <w:pPr>
+        <w:rPr>
+          <w:rFonts w:ascii="Times New Roman" w:hAnsi="Times New Roman" w:cs="Times New Roman"/>
+          <w:b/>
+          <w:sz w:val="24"/>
+          <w:szCs w:val="24"/>
+        </w:rPr>
+      </w:pPr>
+      <w:r>
+        <w:rPr>
+          <w:rFonts w:ascii="Times New Roman" w:hAnsi="Times New Roman" w:cs="Times New Roman"/>
+          <w:b/>
+          <w:sz w:val="24"/>
+          <w:szCs w:val="24"/>
+        </w:rPr>
+        <w:t>//pending</w:t>
       </w:r>
     </w:p>
     <w:p>
@@ -652,15 +1530,39 @@
           <w:numId w:val="2"/>
         </w:numPr>
         <w:rPr>
-          <w:b/>
-        </w:rPr>
-      </w:pPr>
-      <w:r>
-        <w:rPr>
-          <w:b/>
-        </w:rPr>
-        <w:lastRenderedPageBreak/>
+          <w:rFonts w:ascii="Times New Roman" w:hAnsi="Times New Roman" w:cs="Times New Roman"/>
+          <w:b/>
+          <w:sz w:val="24"/>
+          <w:szCs w:val="24"/>
+        </w:rPr>
+      </w:pPr>
+      <w:r>
+        <w:rPr>
+          <w:rFonts w:ascii="Times New Roman" w:hAnsi="Times New Roman" w:cs="Times New Roman"/>
+          <w:b/>
+          <w:sz w:val="24"/>
+          <w:szCs w:val="24"/>
+        </w:rPr>
         <w:t>Domain_registeration_length</w:t>
+      </w:r>
+    </w:p>
+    <w:p>
+      <w:pPr>
+        <w:rPr>
+          <w:rFonts w:ascii="Times New Roman" w:hAnsi="Times New Roman" w:cs="Times New Roman"/>
+          <w:b/>
+          <w:sz w:val="24"/>
+          <w:szCs w:val="24"/>
+        </w:rPr>
+      </w:pPr>
+      <w:r>
+        <w:rPr>
+          <w:rFonts w:ascii="Times New Roman" w:hAnsi="Times New Roman" w:cs="Times New Roman"/>
+          <w:b/>
+          <w:sz w:val="24"/>
+          <w:szCs w:val="24"/>
+        </w:rPr>
+        <w:t>//pending</w:t>
       </w:r>
     </w:p>
     <w:p>
@@ -671,14 +1573,297 @@
           <w:numId w:val="2"/>
         </w:numPr>
         <w:rPr>
-          <w:b/>
-        </w:rPr>
-      </w:pPr>
-      <w:r>
-        <w:rPr>
-          <w:b/>
+          <w:rFonts w:ascii="Times New Roman" w:hAnsi="Times New Roman" w:cs="Times New Roman"/>
+          <w:b/>
+          <w:sz w:val="24"/>
+          <w:szCs w:val="24"/>
+        </w:rPr>
+      </w:pPr>
+      <w:r>
+        <w:rPr>
+          <w:rFonts w:ascii="Times New Roman" w:hAnsi="Times New Roman" w:cs="Times New Roman"/>
+          <w:b/>
+          <w:sz w:val="24"/>
+          <w:szCs w:val="24"/>
         </w:rPr>
         <w:t>Favicon</w:t>
+      </w:r>
+    </w:p>
+    <w:p>
+      <w:pPr>
+        <w:pStyle w:val="NoSpacing"/>
+        <w:rPr>
+          <w:rFonts w:ascii="Times New Roman" w:hAnsi="Times New Roman" w:cs="Times New Roman"/>
+          <w:b/>
+          <w:sz w:val="24"/>
+        </w:rPr>
+      </w:pPr>
+      <w:r>
+        <w:rPr>
+          <w:rFonts w:ascii="Times New Roman" w:hAnsi="Times New Roman" w:cs="Times New Roman"/>
+          <w:b/>
+          <w:sz w:val="24"/>
+        </w:rPr>
+        <w:t>var getFavicon = function(){</w:t>
+      </w:r>
+    </w:p>
+    <w:p>
+      <w:pPr>
+        <w:pStyle w:val="NoSpacing"/>
+        <w:rPr>
+          <w:rFonts w:ascii="Times New Roman" w:hAnsi="Times New Roman" w:cs="Times New Roman"/>
+          <w:b/>
+          <w:sz w:val="24"/>
+        </w:rPr>
+      </w:pPr>
+      <w:r>
+        <w:rPr>
+          <w:rFonts w:ascii="Times New Roman" w:hAnsi="Times New Roman" w:cs="Times New Roman"/>
+          <w:b/>
+          <w:sz w:val="24"/>
+        </w:rPr>
+        <w:t xml:space="preserve">    var favicon = undefined;</w:t>
+      </w:r>
+    </w:p>
+    <w:p>
+      <w:pPr>
+        <w:pStyle w:val="NoSpacing"/>
+        <w:rPr>
+          <w:rFonts w:ascii="Times New Roman" w:hAnsi="Times New Roman" w:cs="Times New Roman"/>
+          <w:b/>
+          <w:sz w:val="24"/>
+        </w:rPr>
+      </w:pPr>
+      <w:r>
+        <w:rPr>
+          <w:rFonts w:ascii="Times New Roman" w:hAnsi="Times New Roman" w:cs="Times New Roman"/>
+          <w:b/>
+          <w:sz w:val="24"/>
+        </w:rPr>
+        <w:t xml:space="preserve">    var nodeList = document.getElementsByTagName("link");</w:t>
+      </w:r>
+    </w:p>
+    <w:p>
+      <w:pPr>
+        <w:pStyle w:val="NoSpacing"/>
+        <w:rPr>
+          <w:rFonts w:ascii="Times New Roman" w:hAnsi="Times New Roman" w:cs="Times New Roman"/>
+          <w:b/>
+          <w:sz w:val="24"/>
+        </w:rPr>
+      </w:pPr>
+      <w:r>
+        <w:rPr>
+          <w:rFonts w:ascii="Times New Roman" w:hAnsi="Times New Roman" w:cs="Times New Roman"/>
+          <w:b/>
+          <w:sz w:val="24"/>
+        </w:rPr>
+        <w:t xml:space="preserve">    for (var i = 0; i &lt; nodeList.length; i++)</w:t>
+      </w:r>
+    </w:p>
+    <w:p>
+      <w:pPr>
+        <w:pStyle w:val="NoSpacing"/>
+        <w:rPr>
+          <w:rFonts w:ascii="Times New Roman" w:hAnsi="Times New Roman" w:cs="Times New Roman"/>
+          <w:b/>
+          <w:sz w:val="24"/>
+        </w:rPr>
+      </w:pPr>
+      <w:r>
+        <w:rPr>
+          <w:rFonts w:ascii="Times New Roman" w:hAnsi="Times New Roman" w:cs="Times New Roman"/>
+          <w:b/>
+          <w:sz w:val="24"/>
+        </w:rPr>
+        <w:t xml:space="preserve">    {</w:t>
+      </w:r>
+    </w:p>
+    <w:p>
+      <w:pPr>
+        <w:pStyle w:val="NoSpacing"/>
+        <w:rPr>
+          <w:rFonts w:ascii="Times New Roman" w:hAnsi="Times New Roman" w:cs="Times New Roman"/>
+          <w:b/>
+          <w:sz w:val="24"/>
+        </w:rPr>
+      </w:pPr>
+      <w:r>
+        <w:rPr>
+          <w:rFonts w:ascii="Times New Roman" w:hAnsi="Times New Roman" w:cs="Times New Roman"/>
+          <w:b/>
+          <w:sz w:val="24"/>
+        </w:rPr>
+        <w:t xml:space="preserve">        if((nodeList[i].getAttribute("rel") == "icon")||(nodeList[i].getAttribute("rel") == "shortcut icon"))</w:t>
+      </w:r>
+    </w:p>
+    <w:p>
+      <w:pPr>
+        <w:pStyle w:val="NoSpacing"/>
+        <w:rPr>
+          <w:rFonts w:ascii="Times New Roman" w:hAnsi="Times New Roman" w:cs="Times New Roman"/>
+          <w:b/>
+          <w:sz w:val="24"/>
+        </w:rPr>
+      </w:pPr>
+      <w:r>
+        <w:rPr>
+          <w:rFonts w:ascii="Times New Roman" w:hAnsi="Times New Roman" w:cs="Times New Roman"/>
+          <w:b/>
+          <w:sz w:val="24"/>
+        </w:rPr>
+        <w:t xml:space="preserve">        {</w:t>
+      </w:r>
+    </w:p>
+    <w:p>
+      <w:pPr>
+        <w:pStyle w:val="NoSpacing"/>
+        <w:rPr>
+          <w:rFonts w:ascii="Times New Roman" w:hAnsi="Times New Roman" w:cs="Times New Roman"/>
+          <w:b/>
+          <w:sz w:val="24"/>
+        </w:rPr>
+      </w:pPr>
+      <w:r>
+        <w:rPr>
+          <w:rFonts w:ascii="Times New Roman" w:hAnsi="Times New Roman" w:cs="Times New Roman"/>
+          <w:b/>
+          <w:sz w:val="24"/>
+        </w:rPr>
+        <w:t xml:space="preserve">            favicon = nodeList[i].getAttribute("href");</w:t>
+      </w:r>
+    </w:p>
+    <w:p>
+      <w:pPr>
+        <w:pStyle w:val="NoSpacing"/>
+        <w:rPr>
+          <w:rFonts w:ascii="Times New Roman" w:hAnsi="Times New Roman" w:cs="Times New Roman"/>
+          <w:b/>
+          <w:sz w:val="24"/>
+        </w:rPr>
+      </w:pPr>
+      <w:r>
+        <w:rPr>
+          <w:rFonts w:ascii="Times New Roman" w:hAnsi="Times New Roman" w:cs="Times New Roman"/>
+          <w:b/>
+          <w:sz w:val="24"/>
+        </w:rPr>
+        <w:t xml:space="preserve">        }</w:t>
+      </w:r>
+    </w:p>
+    <w:p>
+      <w:pPr>
+        <w:pStyle w:val="NoSpacing"/>
+        <w:rPr>
+          <w:rFonts w:ascii="Times New Roman" w:hAnsi="Times New Roman" w:cs="Times New Roman"/>
+          <w:b/>
+          <w:sz w:val="24"/>
+        </w:rPr>
+      </w:pPr>
+      <w:r>
+        <w:rPr>
+          <w:rFonts w:ascii="Times New Roman" w:hAnsi="Times New Roman" w:cs="Times New Roman"/>
+          <w:b/>
+          <w:sz w:val="24"/>
+        </w:rPr>
+        <w:t xml:space="preserve">    }</w:t>
+      </w:r>
+    </w:p>
+    <w:p>
+      <w:pPr>
+        <w:pStyle w:val="NoSpacing"/>
+        <w:rPr>
+          <w:rFonts w:ascii="Times New Roman" w:hAnsi="Times New Roman" w:cs="Times New Roman"/>
+          <w:b/>
+          <w:sz w:val="24"/>
+        </w:rPr>
+      </w:pPr>
+      <w:r>
+        <w:rPr>
+          <w:rFonts w:ascii="Times New Roman" w:hAnsi="Times New Roman" w:cs="Times New Roman"/>
+          <w:b/>
+          <w:sz w:val="24"/>
+        </w:rPr>
+        <w:t xml:space="preserve">    return favicon;        </w:t>
+      </w:r>
+    </w:p>
+    <w:p>
+      <w:pPr>
+        <w:pStyle w:val="NoSpacing"/>
+        <w:rPr>
+          <w:rFonts w:ascii="Times New Roman" w:hAnsi="Times New Roman" w:cs="Times New Roman"/>
+          <w:b/>
+          <w:sz w:val="24"/>
+        </w:rPr>
+      </w:pPr>
+      <w:r>
+        <w:rPr>
+          <w:rFonts w:ascii="Times New Roman" w:hAnsi="Times New Roman" w:cs="Times New Roman"/>
+          <w:b/>
+          <w:sz w:val="24"/>
+        </w:rPr>
+        <w:t>}</w:t>
+      </w:r>
+    </w:p>
+    <w:p>
+      <w:pPr>
+        <w:pStyle w:val="NoSpacing"/>
+        <w:rPr>
+          <w:rFonts w:ascii="Times New Roman" w:hAnsi="Times New Roman" w:cs="Times New Roman"/>
+          <w:b/>
+          <w:sz w:val="24"/>
+        </w:rPr>
+      </w:pPr>
+    </w:p>
+    <w:p>
+      <w:pPr>
+        <w:pStyle w:val="NoSpacing"/>
+        <w:rPr>
+          <w:rFonts w:ascii="Times New Roman" w:hAnsi="Times New Roman" w:cs="Times New Roman"/>
+          <w:b/>
+          <w:sz w:val="24"/>
+        </w:rPr>
+      </w:pPr>
+      <w:r>
+        <w:rPr>
+          <w:rFonts w:ascii="Times New Roman" w:hAnsi="Times New Roman" w:cs="Times New Roman"/>
+          <w:b/>
+          <w:sz w:val="24"/>
+        </w:rPr>
+        <w:t>alert(getFavicon());​</w:t>
+      </w:r>
+    </w:p>
+    <w:p>
+      <w:pPr>
+        <w:pStyle w:val="NoSpacing"/>
+        <w:rPr>
+          <w:rFonts w:ascii="Times New Roman" w:hAnsi="Times New Roman" w:cs="Times New Roman"/>
+          <w:b/>
+          <w:sz w:val="24"/>
+        </w:rPr>
+      </w:pPr>
+    </w:p>
+    <w:p>
+      <w:pPr>
+        <w:pStyle w:val="NoSpacing"/>
+        <w:rPr>
+          <w:rFonts w:ascii="Times New Roman" w:hAnsi="Times New Roman" w:cs="Times New Roman"/>
+          <w:sz w:val="24"/>
+        </w:rPr>
+      </w:pPr>
+      <w:r>
+        <w:rPr>
+          <w:rFonts w:ascii="Times New Roman" w:hAnsi="Times New Roman" w:cs="Times New Roman"/>
+          <w:sz w:val="24"/>
+        </w:rPr>
+        <w:t>If favicon from same domain</w:t>
+      </w:r>
+      <w:r>
+        <w:rPr>
+          <w:rFonts w:ascii="Times New Roman" w:hAnsi="Times New Roman" w:cs="Times New Roman"/>
+          <w:sz w:val="24"/>
+        </w:rPr>
+        <w:t xml:space="preserve"> then genuine, else phishing.</w:t>
       </w:r>
     </w:p>
     <w:p>
@@ -689,15 +1874,42 @@
           <w:numId w:val="2"/>
         </w:numPr>
         <w:rPr>
-          <w:b/>
-        </w:rPr>
-      </w:pPr>
-      <w:r>
-        <w:rPr>
-          <w:b/>
+          <w:rFonts w:ascii="Times New Roman" w:hAnsi="Times New Roman" w:cs="Times New Roman"/>
+          <w:b/>
+          <w:sz w:val="24"/>
+          <w:szCs w:val="24"/>
+        </w:rPr>
+      </w:pPr>
+      <w:r>
+        <w:rPr>
+          <w:rFonts w:ascii="Times New Roman" w:hAnsi="Times New Roman" w:cs="Times New Roman"/>
+          <w:b/>
+          <w:sz w:val="24"/>
+          <w:szCs w:val="24"/>
         </w:rPr>
         <w:t>Port</w:t>
       </w:r>
+    </w:p>
+    <w:p>
+      <w:pPr>
+        <w:rPr>
+          <w:rFonts w:ascii="Times New Roman" w:hAnsi="Times New Roman" w:cs="Times New Roman"/>
+          <w:b/>
+          <w:sz w:val="24"/>
+          <w:szCs w:val="24"/>
+        </w:rPr>
+      </w:pPr>
+      <w:r>
+        <w:rPr>
+          <w:rFonts w:ascii="Times New Roman" w:hAnsi="Times New Roman" w:cs="Times New Roman"/>
+          <w:b/>
+          <w:sz w:val="24"/>
+          <w:szCs w:val="24"/>
+        </w:rPr>
+        <w:t>//pending</w:t>
+      </w:r>
+      <w:bookmarkStart w:id="0" w:name="_GoBack"/>
+      <w:bookmarkEnd w:id="0"/>
     </w:p>
     <w:p>
       <w:pPr>
@@ -707,12 +1919,18 @@
           <w:numId w:val="2"/>
         </w:numPr>
         <w:rPr>
-          <w:b/>
-        </w:rPr>
-      </w:pPr>
-      <w:r>
-        <w:rPr>
-          <w:b/>
+          <w:rFonts w:ascii="Times New Roman" w:hAnsi="Times New Roman" w:cs="Times New Roman"/>
+          <w:b/>
+          <w:sz w:val="24"/>
+          <w:szCs w:val="24"/>
+        </w:rPr>
+      </w:pPr>
+      <w:r>
+        <w:rPr>
+          <w:rFonts w:ascii="Times New Roman" w:hAnsi="Times New Roman" w:cs="Times New Roman"/>
+          <w:b/>
+          <w:sz w:val="24"/>
+          <w:szCs w:val="24"/>
         </w:rPr>
         <w:t>HTTPS_token</w:t>
       </w:r>
@@ -725,12 +1943,18 @@
           <w:numId w:val="2"/>
         </w:numPr>
         <w:rPr>
-          <w:b/>
-        </w:rPr>
-      </w:pPr>
-      <w:r>
-        <w:rPr>
-          <w:b/>
+          <w:rFonts w:ascii="Times New Roman" w:hAnsi="Times New Roman" w:cs="Times New Roman"/>
+          <w:b/>
+          <w:sz w:val="24"/>
+          <w:szCs w:val="24"/>
+        </w:rPr>
+      </w:pPr>
+      <w:r>
+        <w:rPr>
+          <w:rFonts w:ascii="Times New Roman" w:hAnsi="Times New Roman" w:cs="Times New Roman"/>
+          <w:b/>
+          <w:sz w:val="24"/>
+          <w:szCs w:val="24"/>
         </w:rPr>
         <w:t>Request_URL</w:t>
       </w:r>
@@ -743,12 +1967,18 @@
           <w:numId w:val="2"/>
         </w:numPr>
         <w:rPr>
-          <w:b/>
-        </w:rPr>
-      </w:pPr>
-      <w:r>
-        <w:rPr>
-          <w:b/>
+          <w:rFonts w:ascii="Times New Roman" w:hAnsi="Times New Roman" w:cs="Times New Roman"/>
+          <w:b/>
+          <w:sz w:val="24"/>
+          <w:szCs w:val="24"/>
+        </w:rPr>
+      </w:pPr>
+      <w:r>
+        <w:rPr>
+          <w:rFonts w:ascii="Times New Roman" w:hAnsi="Times New Roman" w:cs="Times New Roman"/>
+          <w:b/>
+          <w:sz w:val="24"/>
+          <w:szCs w:val="24"/>
         </w:rPr>
         <w:t>URL_of_Anchor</w:t>
       </w:r>
@@ -761,12 +1991,18 @@
           <w:numId w:val="2"/>
         </w:numPr>
         <w:rPr>
-          <w:b/>
-        </w:rPr>
-      </w:pPr>
-      <w:r>
-        <w:rPr>
-          <w:b/>
+          <w:rFonts w:ascii="Times New Roman" w:hAnsi="Times New Roman" w:cs="Times New Roman"/>
+          <w:b/>
+          <w:sz w:val="24"/>
+          <w:szCs w:val="24"/>
+        </w:rPr>
+      </w:pPr>
+      <w:r>
+        <w:rPr>
+          <w:rFonts w:ascii="Times New Roman" w:hAnsi="Times New Roman" w:cs="Times New Roman"/>
+          <w:b/>
+          <w:sz w:val="24"/>
+          <w:szCs w:val="24"/>
         </w:rPr>
         <w:t>Links_in_tags</w:t>
       </w:r>
@@ -779,12 +2015,18 @@
           <w:numId w:val="2"/>
         </w:numPr>
         <w:rPr>
-          <w:b/>
-        </w:rPr>
-      </w:pPr>
-      <w:r>
-        <w:rPr>
-          <w:b/>
+          <w:rFonts w:ascii="Times New Roman" w:hAnsi="Times New Roman" w:cs="Times New Roman"/>
+          <w:b/>
+          <w:sz w:val="24"/>
+          <w:szCs w:val="24"/>
+        </w:rPr>
+      </w:pPr>
+      <w:r>
+        <w:rPr>
+          <w:rFonts w:ascii="Times New Roman" w:hAnsi="Times New Roman" w:cs="Times New Roman"/>
+          <w:b/>
+          <w:sz w:val="24"/>
+          <w:szCs w:val="24"/>
         </w:rPr>
         <w:t>SFH</w:t>
       </w:r>
@@ -797,12 +2039,18 @@
           <w:numId w:val="2"/>
         </w:numPr>
         <w:rPr>
-          <w:b/>
-        </w:rPr>
-      </w:pPr>
-      <w:r>
-        <w:rPr>
-          <w:b/>
+          <w:rFonts w:ascii="Times New Roman" w:hAnsi="Times New Roman" w:cs="Times New Roman"/>
+          <w:b/>
+          <w:sz w:val="24"/>
+          <w:szCs w:val="24"/>
+        </w:rPr>
+      </w:pPr>
+      <w:r>
+        <w:rPr>
+          <w:rFonts w:ascii="Times New Roman" w:hAnsi="Times New Roman" w:cs="Times New Roman"/>
+          <w:b/>
+          <w:sz w:val="24"/>
+          <w:szCs w:val="24"/>
         </w:rPr>
         <w:t>Submitting_to_email</w:t>
       </w:r>
@@ -815,20 +2063,21 @@
           <w:numId w:val="2"/>
         </w:numPr>
         <w:rPr>
-          <w:b/>
-        </w:rPr>
-      </w:pPr>
-      <w:r>
-        <w:rPr>
-          <w:b/>
-        </w:rPr>
-        <w:t>Ab</w:t>
-      </w:r>
-      <w:r>
-        <w:rPr>
-          <w:b/>
-        </w:rPr>
-        <w:t>normal_URL</w:t>
+          <w:rFonts w:ascii="Times New Roman" w:hAnsi="Times New Roman" w:cs="Times New Roman"/>
+          <w:b/>
+          <w:sz w:val="24"/>
+          <w:szCs w:val="24"/>
+        </w:rPr>
+      </w:pPr>
+      <w:r>
+        <w:rPr>
+          <w:rFonts w:ascii="Times New Roman" w:hAnsi="Times New Roman" w:cs="Times New Roman"/>
+          <w:b/>
+          <w:sz w:val="24"/>
+          <w:szCs w:val="24"/>
+        </w:rPr>
+        <w:lastRenderedPageBreak/>
+        <w:t>Abnormal_URL</w:t>
       </w:r>
     </w:p>
     <w:p>
@@ -839,12 +2088,18 @@
           <w:numId w:val="2"/>
         </w:numPr>
         <w:rPr>
-          <w:b/>
-        </w:rPr>
-      </w:pPr>
-      <w:r>
-        <w:rPr>
-          <w:b/>
+          <w:rFonts w:ascii="Times New Roman" w:hAnsi="Times New Roman" w:cs="Times New Roman"/>
+          <w:b/>
+          <w:sz w:val="24"/>
+          <w:szCs w:val="24"/>
+        </w:rPr>
+      </w:pPr>
+      <w:r>
+        <w:rPr>
+          <w:rFonts w:ascii="Times New Roman" w:hAnsi="Times New Roman" w:cs="Times New Roman"/>
+          <w:b/>
+          <w:sz w:val="24"/>
+          <w:szCs w:val="24"/>
         </w:rPr>
         <w:t>Redirect</w:t>
       </w:r>
@@ -857,12 +2112,18 @@
           <w:numId w:val="2"/>
         </w:numPr>
         <w:rPr>
-          <w:b/>
-        </w:rPr>
-      </w:pPr>
-      <w:r>
-        <w:rPr>
-          <w:b/>
+          <w:rFonts w:ascii="Times New Roman" w:hAnsi="Times New Roman" w:cs="Times New Roman"/>
+          <w:b/>
+          <w:sz w:val="24"/>
+          <w:szCs w:val="24"/>
+        </w:rPr>
+      </w:pPr>
+      <w:r>
+        <w:rPr>
+          <w:rFonts w:ascii="Times New Roman" w:hAnsi="Times New Roman" w:cs="Times New Roman"/>
+          <w:b/>
+          <w:sz w:val="24"/>
+          <w:szCs w:val="24"/>
         </w:rPr>
         <w:t>on_mouseover</w:t>
       </w:r>
@@ -875,12 +2136,18 @@
           <w:numId w:val="2"/>
         </w:numPr>
         <w:rPr>
-          <w:b/>
-        </w:rPr>
-      </w:pPr>
-      <w:r>
-        <w:rPr>
-          <w:b/>
+          <w:rFonts w:ascii="Times New Roman" w:hAnsi="Times New Roman" w:cs="Times New Roman"/>
+          <w:b/>
+          <w:sz w:val="24"/>
+          <w:szCs w:val="24"/>
+        </w:rPr>
+      </w:pPr>
+      <w:r>
+        <w:rPr>
+          <w:rFonts w:ascii="Times New Roman" w:hAnsi="Times New Roman" w:cs="Times New Roman"/>
+          <w:b/>
+          <w:sz w:val="24"/>
+          <w:szCs w:val="24"/>
         </w:rPr>
         <w:t>RightClick</w:t>
       </w:r>
@@ -893,12 +2160,18 @@
           <w:numId w:val="2"/>
         </w:numPr>
         <w:rPr>
-          <w:b/>
-        </w:rPr>
-      </w:pPr>
-      <w:r>
-        <w:rPr>
-          <w:b/>
+          <w:rFonts w:ascii="Times New Roman" w:hAnsi="Times New Roman" w:cs="Times New Roman"/>
+          <w:b/>
+          <w:sz w:val="24"/>
+          <w:szCs w:val="24"/>
+        </w:rPr>
+      </w:pPr>
+      <w:r>
+        <w:rPr>
+          <w:rFonts w:ascii="Times New Roman" w:hAnsi="Times New Roman" w:cs="Times New Roman"/>
+          <w:b/>
+          <w:sz w:val="24"/>
+          <w:szCs w:val="24"/>
         </w:rPr>
         <w:t>popUpWidnow</w:t>
       </w:r>
@@ -911,12 +2184,18 @@
           <w:numId w:val="2"/>
         </w:numPr>
         <w:rPr>
-          <w:b/>
-        </w:rPr>
-      </w:pPr>
-      <w:r>
-        <w:rPr>
-          <w:b/>
+          <w:rFonts w:ascii="Times New Roman" w:hAnsi="Times New Roman" w:cs="Times New Roman"/>
+          <w:b/>
+          <w:sz w:val="24"/>
+          <w:szCs w:val="24"/>
+        </w:rPr>
+      </w:pPr>
+      <w:r>
+        <w:rPr>
+          <w:rFonts w:ascii="Times New Roman" w:hAnsi="Times New Roman" w:cs="Times New Roman"/>
+          <w:b/>
+          <w:sz w:val="24"/>
+          <w:szCs w:val="24"/>
         </w:rPr>
         <w:t>Iframe</w:t>
       </w:r>
@@ -929,12 +2208,18 @@
           <w:numId w:val="2"/>
         </w:numPr>
         <w:rPr>
-          <w:b/>
-        </w:rPr>
-      </w:pPr>
-      <w:r>
-        <w:rPr>
-          <w:b/>
+          <w:rFonts w:ascii="Times New Roman" w:hAnsi="Times New Roman" w:cs="Times New Roman"/>
+          <w:b/>
+          <w:sz w:val="24"/>
+          <w:szCs w:val="24"/>
+        </w:rPr>
+      </w:pPr>
+      <w:r>
+        <w:rPr>
+          <w:rFonts w:ascii="Times New Roman" w:hAnsi="Times New Roman" w:cs="Times New Roman"/>
+          <w:b/>
+          <w:sz w:val="24"/>
+          <w:szCs w:val="24"/>
         </w:rPr>
         <w:t>age_of_domain</w:t>
       </w:r>
@@ -947,12 +2232,18 @@
           <w:numId w:val="2"/>
         </w:numPr>
         <w:rPr>
-          <w:b/>
-        </w:rPr>
-      </w:pPr>
-      <w:r>
-        <w:rPr>
-          <w:b/>
+          <w:rFonts w:ascii="Times New Roman" w:hAnsi="Times New Roman" w:cs="Times New Roman"/>
+          <w:b/>
+          <w:sz w:val="24"/>
+          <w:szCs w:val="24"/>
+        </w:rPr>
+      </w:pPr>
+      <w:r>
+        <w:rPr>
+          <w:rFonts w:ascii="Times New Roman" w:hAnsi="Times New Roman" w:cs="Times New Roman"/>
+          <w:b/>
+          <w:sz w:val="24"/>
+          <w:szCs w:val="24"/>
         </w:rPr>
         <w:t>DNSRecord</w:t>
       </w:r>
@@ -965,12 +2256,18 @@
           <w:numId w:val="2"/>
         </w:numPr>
         <w:rPr>
-          <w:b/>
-        </w:rPr>
-      </w:pPr>
-      <w:r>
-        <w:rPr>
-          <w:b/>
+          <w:rFonts w:ascii="Times New Roman" w:hAnsi="Times New Roman" w:cs="Times New Roman"/>
+          <w:b/>
+          <w:sz w:val="24"/>
+          <w:szCs w:val="24"/>
+        </w:rPr>
+      </w:pPr>
+      <w:r>
+        <w:rPr>
+          <w:rFonts w:ascii="Times New Roman" w:hAnsi="Times New Roman" w:cs="Times New Roman"/>
+          <w:b/>
+          <w:sz w:val="24"/>
+          <w:szCs w:val="24"/>
         </w:rPr>
         <w:t>web_traffic</w:t>
       </w:r>
@@ -983,12 +2280,18 @@
           <w:numId w:val="2"/>
         </w:numPr>
         <w:rPr>
-          <w:b/>
-        </w:rPr>
-      </w:pPr>
-      <w:r>
-        <w:rPr>
-          <w:b/>
+          <w:rFonts w:ascii="Times New Roman" w:hAnsi="Times New Roman" w:cs="Times New Roman"/>
+          <w:b/>
+          <w:sz w:val="24"/>
+          <w:szCs w:val="24"/>
+        </w:rPr>
+      </w:pPr>
+      <w:r>
+        <w:rPr>
+          <w:rFonts w:ascii="Times New Roman" w:hAnsi="Times New Roman" w:cs="Times New Roman"/>
+          <w:b/>
+          <w:sz w:val="24"/>
+          <w:szCs w:val="24"/>
         </w:rPr>
         <w:t>Page_Rank</w:t>
       </w:r>
@@ -1001,12 +2304,18 @@
           <w:numId w:val="2"/>
         </w:numPr>
         <w:rPr>
-          <w:b/>
-        </w:rPr>
-      </w:pPr>
-      <w:r>
-        <w:rPr>
-          <w:b/>
+          <w:rFonts w:ascii="Times New Roman" w:hAnsi="Times New Roman" w:cs="Times New Roman"/>
+          <w:b/>
+          <w:sz w:val="24"/>
+          <w:szCs w:val="24"/>
+        </w:rPr>
+      </w:pPr>
+      <w:r>
+        <w:rPr>
+          <w:rFonts w:ascii="Times New Roman" w:hAnsi="Times New Roman" w:cs="Times New Roman"/>
+          <w:b/>
+          <w:sz w:val="24"/>
+          <w:szCs w:val="24"/>
         </w:rPr>
         <w:t>Google_Index</w:t>
       </w:r>
@@ -1019,12 +2328,18 @@
           <w:numId w:val="2"/>
         </w:numPr>
         <w:rPr>
-          <w:b/>
-        </w:rPr>
-      </w:pPr>
-      <w:r>
-        <w:rPr>
-          <w:b/>
+          <w:rFonts w:ascii="Times New Roman" w:hAnsi="Times New Roman" w:cs="Times New Roman"/>
+          <w:b/>
+          <w:sz w:val="24"/>
+          <w:szCs w:val="24"/>
+        </w:rPr>
+      </w:pPr>
+      <w:r>
+        <w:rPr>
+          <w:rFonts w:ascii="Times New Roman" w:hAnsi="Times New Roman" w:cs="Times New Roman"/>
+          <w:b/>
+          <w:sz w:val="24"/>
+          <w:szCs w:val="24"/>
         </w:rPr>
         <w:t>Statistical_report</w:t>
       </w:r>
@@ -1037,12 +2352,18 @@
           <w:numId w:val="2"/>
         </w:numPr>
         <w:rPr>
-          <w:b/>
-        </w:rPr>
-      </w:pPr>
-      <w:r>
-        <w:rPr>
-          <w:b/>
+          <w:rFonts w:ascii="Times New Roman" w:hAnsi="Times New Roman" w:cs="Times New Roman"/>
+          <w:b/>
+          <w:sz w:val="24"/>
+          <w:szCs w:val="24"/>
+        </w:rPr>
+      </w:pPr>
+      <w:r>
+        <w:rPr>
+          <w:rFonts w:ascii="Times New Roman" w:hAnsi="Times New Roman" w:cs="Times New Roman"/>
+          <w:b/>
+          <w:sz w:val="24"/>
+          <w:szCs w:val="24"/>
         </w:rPr>
         <w:t>Result</w:t>
       </w:r>

</xml_diff>